<commit_message>
updated table in report and added logs
</commit_message>
<xml_diff>
--- a/docs/final-report/Capstone project report.docx
+++ b/docs/final-report/Capstone project report.docx
@@ -188,7 +188,7 @@
                                     <pic:cNvPicPr/>
                                   </pic:nvPicPr>
                                   <pic:blipFill>
-                                    <a:blip r:embed="rId9" cstate="print">
+                                    <a:blip r:embed="rId10" cstate="print">
                                       <a:extLst>
                                         <a:ext uri="{28A0092B-C50C-407E-A947-70E740481C1C}">
                                           <a14:useLocalDpi xmlns:a14="http://schemas.microsoft.com/office/drawing/2010/main" val="0"/>
@@ -248,7 +248,7 @@
                     <pic:cNvPicPr/>
                   </pic:nvPicPr>
                   <pic:blipFill>
-                    <a:blip r:embed="rId10" cstate="print">
+                    <a:blip r:embed="rId11" cstate="print">
                       <a:extLst>
                         <a:ext uri="{28A0092B-C50C-407E-A947-70E740481C1C}">
                           <a14:useLocalDpi xmlns:a14="http://schemas.microsoft.com/office/drawing/2010/main" val="0"/>
@@ -427,7 +427,7 @@
                                           <pic:cNvPicPr/>
                                         </pic:nvPicPr>
                                         <pic:blipFill>
-                                          <a:blip r:embed="rId11">
+                                          <a:blip r:embed="rId12">
                                             <a:extLst>
                                               <a:ext uri="{28A0092B-C50C-407E-A947-70E740481C1C}">
                                                 <a14:useLocalDpi xmlns:a14="http://schemas.microsoft.com/office/drawing/2010/main" val="0"/>
@@ -504,7 +504,7 @@
                                     <pic:cNvPicPr/>
                                   </pic:nvPicPr>
                                   <pic:blipFill>
-                                    <a:blip r:embed="rId11">
+                                    <a:blip r:embed="rId13">
                                       <a:extLst>
                                         <a:ext uri="{28A0092B-C50C-407E-A947-70E740481C1C}">
                                           <a14:useLocalDpi xmlns:a14="http://schemas.microsoft.com/office/drawing/2010/main" val="0"/>
@@ -1952,7 +1952,7 @@
         </w:rPr>
         <w:t xml:space="preserve">Image Sources: </w:t>
       </w:r>
-      <w:hyperlink r:id="rId12" w:history="1">
+      <w:hyperlink r:id="rId14" w:history="1">
         <w:r>
           <w:rPr>
             <w:rStyle w:val="Hyperlink"/>
@@ -1973,7 +1973,7 @@
         </w:rPr>
         <w:t xml:space="preserve">, </w:t>
       </w:r>
-      <w:hyperlink r:id="rId13" w:history="1">
+      <w:hyperlink r:id="rId15" w:history="1">
         <w:r>
           <w:rPr>
             <w:rStyle w:val="Hyperlink"/>
@@ -1994,7 +1994,7 @@
         </w:rPr>
         <w:t xml:space="preserve">, </w:t>
       </w:r>
-      <w:hyperlink r:id="rId14" w:history="1">
+      <w:hyperlink r:id="rId16" w:history="1">
         <w:r>
           <w:rPr>
             <w:rStyle w:val="Hyperlink"/>
@@ -4839,8 +4839,8 @@
         <w:p>
           <w:pPr>
             <w:sectPr>
-              <w:headerReference w:type="default" r:id="rId15"/>
-              <w:footerReference w:type="default" r:id="rId16"/>
+              <w:headerReference w:type="default" r:id="rId17"/>
+              <w:footerReference w:type="default" r:id="rId18"/>
               <w:pgSz w:w="11906" w:h="16838"/>
               <w:pgMar w:top="1440" w:right="1440" w:bottom="1440" w:left="1440" w:header="708" w:footer="708" w:gutter="0"/>
               <w:cols w:space="708"/>
@@ -5317,7 +5317,7 @@
         </w:rPr>
         <w:t xml:space="preserve">: </w:t>
       </w:r>
-      <w:hyperlink r:id="rId17" w:history="1">
+      <w:hyperlink r:id="rId19" w:history="1">
         <w:r>
           <w:rPr>
             <w:rStyle w:val="Hyperlink"/>
@@ -6477,7 +6477,7 @@
         </w:rPr>
         <w:t xml:space="preserve">: </w:t>
       </w:r>
-      <w:hyperlink r:id="rId18" w:history="1">
+      <w:hyperlink r:id="rId20" w:history="1">
         <w:r>
           <w:rPr>
             <w:rStyle w:val="Hyperlink"/>
@@ -6548,7 +6548,7 @@
                           </pic:cNvPicPr>
                         </pic:nvPicPr>
                         <pic:blipFill>
-                          <a:blip r:embed="rId19">
+                          <a:blip r:embed="rId21">
                             <a:extLst>
                               <a:ext uri="{28A0092B-C50C-407E-A947-70E740481C1C}">
                                 <a14:useLocalDpi xmlns:a14="http://schemas.microsoft.com/office/drawing/2010/main" val="0"/>
@@ -6742,7 +6742,7 @@
                   <o:lock v:ext="edit" aspectratio="t"/>
                 </v:shapetype>
                 <v:shape id="Picture 5" o:spid="_x0000_s1032" type="#_x0000_t75" alt="Chart, line chart&#10;&#10;Description automatically generated" style="position:absolute;width:66630;height:22205;visibility:visible;mso-wrap-style:square" o:gfxdata="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">
-                  <v:imagedata r:id="rId20" o:title="Chart, line chart&#10;&#10;Description automatically generated"/>
+                  <v:imagedata r:id="rId22" o:title="Chart, line chart&#10;&#10;Description automatically generated"/>
                 </v:shape>
                 <v:shape id="Text Box 12" o:spid="_x0000_s1033" type="#_x0000_t202" style="position:absolute;top:22796;width:66630;height:1461;visibility:visible;mso-wrap-style:square;v-text-anchor:top" o:gfxdata="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" stroked="f">
                   <v:textbox style="mso-fit-shape-to-text:t" inset="0,0,0,0">
@@ -6971,7 +6971,7 @@
         </w:rPr>
         <w:t xml:space="preserve">Data Source: </w:t>
       </w:r>
-      <w:hyperlink r:id="rId21" w:history="1">
+      <w:hyperlink r:id="rId23" w:history="1">
         <w:r>
           <w:rPr>
             <w:rStyle w:val="Hyperlink"/>
@@ -7278,7 +7278,7 @@
                     </pic:cNvPicPr>
                   </pic:nvPicPr>
                   <pic:blipFill>
-                    <a:blip r:embed="rId22" cstate="print">
+                    <a:blip r:embed="rId24" cstate="print">
                       <a:extLst>
                         <a:ext uri="{28A0092B-C50C-407E-A947-70E740481C1C}">
                           <a14:useLocalDpi xmlns:a14="http://schemas.microsoft.com/office/drawing/2010/main" val="0"/>
@@ -7714,7 +7714,7 @@
                     </pic:cNvPicPr>
                   </pic:nvPicPr>
                   <pic:blipFill>
-                    <a:blip r:embed="rId23">
+                    <a:blip r:embed="rId25">
                       <a:extLst>
                         <a:ext uri="{28A0092B-C50C-407E-A947-70E740481C1C}">
                           <a14:useLocalDpi xmlns:a14="http://schemas.microsoft.com/office/drawing/2010/main" val="0"/>
@@ -7759,7 +7759,7 @@
         </w:rPr>
         <w:t xml:space="preserve">Data Source: </w:t>
       </w:r>
-      <w:hyperlink r:id="rId24" w:history="1">
+      <w:hyperlink r:id="rId26" w:history="1">
         <w:r>
           <w:rPr>
             <w:rStyle w:val="Hyperlink"/>
@@ -7813,7 +7813,7 @@
                     </pic:cNvPicPr>
                   </pic:nvPicPr>
                   <pic:blipFill>
-                    <a:blip r:embed="rId25" cstate="print">
+                    <a:blip r:embed="rId27" cstate="print">
                       <a:extLst>
                         <a:ext uri="{28A0092B-C50C-407E-A947-70E740481C1C}">
                           <a14:useLocalDpi xmlns:a14="http://schemas.microsoft.com/office/drawing/2010/main" val="0"/>
@@ -8061,7 +8061,7 @@
                           </pic:cNvPicPr>
                         </pic:nvPicPr>
                         <pic:blipFill>
-                          <a:blip r:embed="rId26">
+                          <a:blip r:embed="rId28">
                             <a:extLst>
                               <a:ext uri="{28A0092B-C50C-407E-A947-70E740481C1C}">
                                 <a14:useLocalDpi xmlns:a14="http://schemas.microsoft.com/office/drawing/2010/main" val="0"/>
@@ -8220,7 +8220,7 @@
             <w:pict>
               <v:group w14:anchorId="0952AF31" id="Group 21" o:spid="_x0000_s1036" style="position:absolute;left:0;text-align:left;margin-left:-49.85pt;margin-top:49.95pt;width:555.65pt;height:211.15pt;z-index:251673600" coordsize="70567,26816" o:gfxdata="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">
                 <v:shape id="Picture 9" o:spid="_x0000_s1037" type="#_x0000_t75" alt="A picture containing chart&#10;&#10;Description automatically generated" style="position:absolute;width:70567;height:23520;visibility:visible;mso-wrap-style:square" o:gfxdata="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">
-                  <v:imagedata r:id="rId27" o:title="A picture containing chart&#10;&#10;Description automatically generated"/>
+                  <v:imagedata r:id="rId29" o:title="A picture containing chart&#10;&#10;Description automatically generated"/>
                 </v:shape>
                 <v:shape id="Text Box 20" o:spid="_x0000_s1038" type="#_x0000_t202" style="position:absolute;left:4044;top:24085;width:64179;height:2731;visibility:visible;mso-wrap-style:square;v-text-anchor:top" o:gfxdata="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" stroked="f">
                   <v:textbox style="mso-fit-shape-to-text:t" inset="0,0,0,0">
@@ -10030,7 +10030,7 @@
         </w:rPr>
         <w:t xml:space="preserve">Data Source: </w:t>
       </w:r>
-      <w:hyperlink r:id="rId28" w:history="1">
+      <w:hyperlink r:id="rId30" w:history="1">
         <w:r>
           <w:rPr>
             <w:rStyle w:val="Hyperlink"/>
@@ -10225,7 +10225,7 @@
                     </pic:cNvPicPr>
                   </pic:nvPicPr>
                   <pic:blipFill>
-                    <a:blip r:embed="rId29">
+                    <a:blip r:embed="rId31">
                       <a:extLst>
                         <a:ext uri="{28A0092B-C50C-407E-A947-70E740481C1C}">
                           <a14:useLocalDpi xmlns:a14="http://schemas.microsoft.com/office/drawing/2010/main" val="0"/>
@@ -11074,7 +11074,7 @@
                           </pic:cNvPicPr>
                         </pic:nvPicPr>
                         <pic:blipFill>
-                          <a:blip r:embed="rId30">
+                          <a:blip r:embed="rId32">
                             <a:extLst>
                               <a:ext uri="{28A0092B-C50C-407E-A947-70E740481C1C}">
                                 <a14:useLocalDpi xmlns:a14="http://schemas.microsoft.com/office/drawing/2010/main" val="0"/>
@@ -11233,7 +11233,7 @@
             <w:pict>
               <v:group w14:anchorId="3C54FD8F" id="Group 25" o:spid="_x0000_s1039" style="position:absolute;left:0;text-align:left;margin-left:-33.7pt;margin-top:81.85pt;width:519.1pt;height:188.7pt;z-index:251677696" coordsize="65925,23964" o:gfxdata="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">
                 <v:shape id="Picture 23" o:spid="_x0000_s1040" type="#_x0000_t75" alt="A picture containing arrow&#10;&#10;Description automatically generated" style="position:absolute;width:65925;height:21977;visibility:visible;mso-wrap-style:square" o:gfxdata="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">
-                  <v:imagedata r:id="rId31" o:title="A picture containing arrow&#10;&#10;Description automatically generated"/>
+                  <v:imagedata r:id="rId33" o:title="A picture containing arrow&#10;&#10;Description automatically generated"/>
                 </v:shape>
                 <v:shape id="Text Box 24" o:spid="_x0000_s1041" type="#_x0000_t202" style="position:absolute;top:22504;width:65925;height:1460;visibility:visible;mso-wrap-style:square;v-text-anchor:top" o:gfxdata="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" stroked="f">
                   <v:textbox style="mso-fit-shape-to-text:t" inset="0,0,0,0">
@@ -12577,7 +12577,7 @@
                     </pic:cNvPicPr>
                   </pic:nvPicPr>
                   <pic:blipFill>
-                    <a:blip r:embed="rId32">
+                    <a:blip r:embed="rId34">
                       <a:extLst>
                         <a:ext uri="{28A0092B-C50C-407E-A947-70E740481C1C}">
                           <a14:useLocalDpi xmlns:a14="http://schemas.microsoft.com/office/drawing/2010/main" val="0"/>
@@ -13407,7 +13407,7 @@
                           </pic:cNvPicPr>
                         </pic:nvPicPr>
                         <pic:blipFill>
-                          <a:blip r:embed="rId33">
+                          <a:blip r:embed="rId35">
                             <a:extLst>
                               <a:ext uri="{28A0092B-C50C-407E-A947-70E740481C1C}">
                                 <a14:useLocalDpi xmlns:a14="http://schemas.microsoft.com/office/drawing/2010/main" val="0"/>
@@ -13566,7 +13566,7 @@
             <w:pict>
               <v:group w14:anchorId="718BB4E1" id="Group 194" o:spid="_x0000_s1042" style="position:absolute;left:0;text-align:left;margin-left:9.15pt;margin-top:130.3pt;width:451.3pt;height:171.65pt;z-index:251691008" coordsize="57315,21799" o:gfxdata="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">
                 <v:shape id="Picture 192" o:spid="_x0000_s1043" type="#_x0000_t75" alt="Chart, histogram, box and whisker chart&#10;&#10;Description automatically generated" style="position:absolute;width:57315;height:19970;visibility:visible;mso-wrap-style:square" o:gfxdata="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">
-                  <v:imagedata r:id="rId34" o:title="Chart, histogram, box and whisker chart&#10;&#10;Description automatically generated"/>
+                  <v:imagedata r:id="rId36" o:title="Chart, histogram, box and whisker chart&#10;&#10;Description automatically generated"/>
                 </v:shape>
                 <v:shape id="Text Box 193" o:spid="_x0000_s1044" type="#_x0000_t202" style="position:absolute;top:20339;width:57315;height:1460;visibility:visible;mso-wrap-style:square;v-text-anchor:top" o:gfxdata="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" stroked="f">
                   <v:textbox style="mso-fit-shape-to-text:t" inset="0,0,0,0">
@@ -17826,7 +17826,7 @@
                     </pic:cNvPicPr>
                   </pic:nvPicPr>
                   <pic:blipFill>
-                    <a:blip r:embed="rId35">
+                    <a:blip r:embed="rId37">
                       <a:extLst>
                         <a:ext uri="{28A0092B-C50C-407E-A947-70E740481C1C}">
                           <a14:useLocalDpi xmlns:a14="http://schemas.microsoft.com/office/drawing/2010/main" val="0"/>
@@ -18166,7 +18166,7 @@
                           </pic:cNvPicPr>
                         </pic:nvPicPr>
                         <pic:blipFill>
-                          <a:blip r:embed="rId36">
+                          <a:blip r:embed="rId38">
                             <a:extLst>
                               <a:ext uri="{28A0092B-C50C-407E-A947-70E740481C1C}">
                                 <a14:useLocalDpi xmlns:a14="http://schemas.microsoft.com/office/drawing/2010/main" val="0"/>
@@ -18325,7 +18325,7 @@
             <w:pict>
               <v:group w14:anchorId="307CADAE" id="Group 197" o:spid="_x0000_s1045" style="position:absolute;left:0;text-align:left;margin-left:0;margin-top:64.55pt;width:431.55pt;height:207.75pt;z-index:251698176;mso-position-horizontal:center;mso-position-horizontal-relative:margin" coordsize="54806,26384" o:gfxdata="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">
                 <v:shape id="Picture 27" o:spid="_x0000_s1046" type="#_x0000_t75" alt="Chart&#10;&#10;Description automatically generated" style="position:absolute;width:54806;height:24358;visibility:visible;mso-wrap-style:square" o:gfxdata="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">
-                  <v:imagedata r:id="rId37" o:title="Chart&#10;&#10;Description automatically generated"/>
+                  <v:imagedata r:id="rId39" o:title="Chart&#10;&#10;Description automatically generated"/>
                 </v:shape>
                 <v:shape id="Text Box 196" o:spid="_x0000_s1047" type="#_x0000_t202" style="position:absolute;top:24923;width:54806;height:1461;visibility:visible;mso-wrap-style:square;v-text-anchor:top" o:gfxdata="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" stroked="f">
                   <v:textbox style="mso-fit-shape-to-text:t" inset="0,0,0,0">
@@ -19602,7 +19602,7 @@
                           </pic:cNvPicPr>
                         </pic:nvPicPr>
                         <pic:blipFill>
-                          <a:blip r:embed="rId38">
+                          <a:blip r:embed="rId40">
                             <a:extLst>
                               <a:ext uri="{28A0092B-C50C-407E-A947-70E740481C1C}">
                                 <a14:useLocalDpi xmlns:a14="http://schemas.microsoft.com/office/drawing/2010/main" val="0"/>
@@ -19767,7 +19767,7 @@
             <w:pict>
               <v:group w14:anchorId="4E9BF61B" id="Group 200" o:spid="_x0000_s1048" style="position:absolute;left:0;text-align:left;margin-left:0;margin-top:0;width:443.5pt;height:217.35pt;z-index:251702272;mso-position-horizontal:center;mso-position-horizontal-relative:margin;mso-width-relative:margin;mso-height-relative:margin" coordsize="55079,26492" o:gfxdata="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">
                 <v:shape id="Picture 198" o:spid="_x0000_s1049" type="#_x0000_t75" alt="Chart&#10;&#10;Description automatically generated" style="position:absolute;width:55079;height:24479;visibility:visible;mso-wrap-style:square" o:gfxdata="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">
-                  <v:imagedata r:id="rId39" o:title="Chart&#10;&#10;Description automatically generated"/>
+                  <v:imagedata r:id="rId41" o:title="Chart&#10;&#10;Description automatically generated"/>
                 </v:shape>
                 <v:shape id="Text Box 199" o:spid="_x0000_s1050" type="#_x0000_t202" style="position:absolute;top:25031;width:55079;height:1461;visibility:visible;mso-wrap-style:square;v-text-anchor:top" o:gfxdata="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" stroked="f">
                   <v:textbox inset="0,0,0,0">
@@ -19905,7 +19905,7 @@
                     </pic:cNvPicPr>
                   </pic:nvPicPr>
                   <pic:blipFill>
-                    <a:blip r:embed="rId40">
+                    <a:blip r:embed="rId42">
                       <a:extLst>
                         <a:ext uri="{28A0092B-C50C-407E-A947-70E740481C1C}">
                           <a14:useLocalDpi xmlns:a14="http://schemas.microsoft.com/office/drawing/2010/main" val="0"/>
@@ -20559,7 +20559,18 @@
                 <w:szCs w:val="24"/>
                 <w:lang w:val="en-US"/>
               </w:rPr>
-              <w:t>390,077</w:t>
+              <w:t>3</w:t>
+            </w:r>
+            <w:r>
+              <w:rPr>
+                <w:rFonts w:ascii="Times New Roman" w:hAnsi="Times New Roman" w:cs="Times New Roman"/>
+                <w:color w:val="000000" w:themeColor="text1"/>
+                <w:kern w:val="24"/>
+                <w:sz w:val="24"/>
+                <w:szCs w:val="24"/>
+                <w:lang w:val="en-US"/>
+              </w:rPr>
+              <w:t>67,267</w:t>
             </w:r>
           </w:p>
         </w:tc>
@@ -20733,13 +20744,11 @@
             <w:r>
               <w:rPr>
                 <w:rFonts w:ascii="Times New Roman" w:hAnsi="Times New Roman" w:cs="Times New Roman"/>
-                <w:color w:val="000000" w:themeColor="text1"/>
-                <w:kern w:val="24"/>
                 <w:sz w:val="24"/>
                 <w:szCs w:val="24"/>
-                <w:lang w:val="en-US"/>
-              </w:rPr>
-              <w:t>246,766</w:t>
+                <w:lang w:eastAsia="en-IN"/>
+              </w:rPr>
+              <w:t>343,505</w:t>
             </w:r>
           </w:p>
         </w:tc>
@@ -20912,13 +20921,11 @@
             <w:r>
               <w:rPr>
                 <w:rFonts w:ascii="Times New Roman" w:hAnsi="Times New Roman" w:cs="Times New Roman"/>
-                <w:color w:val="000000" w:themeColor="text1"/>
-                <w:kern w:val="24"/>
                 <w:sz w:val="24"/>
                 <w:szCs w:val="24"/>
-                <w:lang w:val="en-US"/>
-              </w:rPr>
-              <w:t>260,128</w:t>
+                <w:lang w:eastAsia="en-IN"/>
+              </w:rPr>
+              <w:t>298,196</w:t>
             </w:r>
           </w:p>
         </w:tc>
@@ -21107,7 +21114,7 @@
                 <w:szCs w:val="24"/>
                 <w:lang w:val="en-US"/>
               </w:rPr>
-              <w:t>212,289</w:t>
+              <w:t>338,608</w:t>
             </w:r>
           </w:p>
         </w:tc>
@@ -21259,7 +21266,7 @@
                     </pic:cNvPicPr>
                   </pic:nvPicPr>
                   <pic:blipFill>
-                    <a:blip r:embed="rId41">
+                    <a:blip r:embed="rId43">
                       <a:extLst>
                         <a:ext uri="{28A0092B-C50C-407E-A947-70E740481C1C}">
                           <a14:useLocalDpi xmlns:a14="http://schemas.microsoft.com/office/drawing/2010/main" val="0"/>
@@ -21452,7 +21459,7 @@
                     </pic:cNvPicPr>
                   </pic:nvPicPr>
                   <pic:blipFill>
-                    <a:blip r:embed="rId42">
+                    <a:blip r:embed="rId44">
                       <a:extLst>
                         <a:ext uri="{28A0092B-C50C-407E-A947-70E740481C1C}">
                           <a14:useLocalDpi xmlns:a14="http://schemas.microsoft.com/office/drawing/2010/main" val="0"/>
@@ -21742,7 +21749,7 @@
                     </pic:cNvPicPr>
                   </pic:nvPicPr>
                   <pic:blipFill>
-                    <a:blip r:embed="rId43">
+                    <a:blip r:embed="rId45">
                       <a:extLst>
                         <a:ext uri="{28A0092B-C50C-407E-A947-70E740481C1C}">
                           <a14:useLocalDpi xmlns:a14="http://schemas.microsoft.com/office/drawing/2010/main" val="0"/>
@@ -21986,7 +21993,7 @@
                     </pic:cNvPicPr>
                   </pic:nvPicPr>
                   <pic:blipFill>
-                    <a:blip r:embed="rId44">
+                    <a:blip r:embed="rId46">
                       <a:extLst>
                         <a:ext uri="{28A0092B-C50C-407E-A947-70E740481C1C}">
                           <a14:useLocalDpi xmlns:a14="http://schemas.microsoft.com/office/drawing/2010/main" val="0"/>
@@ -22217,7 +22224,7 @@
                           </pic:cNvPicPr>
                         </pic:nvPicPr>
                         <pic:blipFill>
-                          <a:blip r:embed="rId45">
+                          <a:blip r:embed="rId47">
                             <a:extLst>
                               <a:ext uri="{28A0092B-C50C-407E-A947-70E740481C1C}">
                                 <a14:useLocalDpi xmlns:a14="http://schemas.microsoft.com/office/drawing/2010/main" val="0"/>
@@ -22370,7 +22377,7 @@
             <w:pict>
               <v:group w14:anchorId="3A073B7E" id="Group 209" o:spid="_x0000_s1051" style="position:absolute;left:0;text-align:left;margin-left:0;margin-top:108.15pt;width:525.3pt;height:191.05pt;z-index:251707392;mso-position-horizontal:center;mso-position-horizontal-relative:margin" coordsize="66713,24263" o:gfxdata="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">
                 <v:shape id="Picture 7" o:spid="_x0000_s1052" type="#_x0000_t75" alt="A picture containing background pattern&#10;&#10;Description automatically generated" style="position:absolute;width:66713;height:22237;visibility:visible;mso-wrap-style:square" o:gfxdata="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">
-                  <v:imagedata r:id="rId46" o:title="A picture containing background pattern&#10;&#10;Description automatically generated"/>
+                  <v:imagedata r:id="rId48" o:title="A picture containing background pattern&#10;&#10;Description automatically generated"/>
                 </v:shape>
                 <v:shape id="Text Box 208" o:spid="_x0000_s1053" type="#_x0000_t202" style="position:absolute;top:22802;width:66713;height:1461;visibility:visible;mso-wrap-style:square;v-text-anchor:top" o:gfxdata="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" stroked="f">
                   <v:textbox style="mso-fit-shape-to-text:t" inset="0,0,0,0">
@@ -23777,7 +23784,7 @@
         </w:rPr>
         <w:t xml:space="preserve">: </w:t>
       </w:r>
-      <w:hyperlink r:id="rId47" w:history="1">
+      <w:hyperlink r:id="rId49" w:history="1">
         <w:r>
           <w:rPr>
             <w:rStyle w:val="Hyperlink"/>
@@ -23829,7 +23836,7 @@
         </w:rPr>
         <w:t xml:space="preserve">: </w:t>
       </w:r>
-      <w:hyperlink r:id="rId48" w:history="1">
+      <w:hyperlink r:id="rId50" w:history="1">
         <w:r>
           <w:rPr>
             <w:rStyle w:val="Hyperlink"/>
@@ -23881,7 +23888,7 @@
         </w:rPr>
         <w:t xml:space="preserve">: </w:t>
       </w:r>
-      <w:hyperlink r:id="rId49" w:history="1">
+      <w:hyperlink r:id="rId51" w:history="1">
         <w:r>
           <w:rPr>
             <w:rStyle w:val="Hyperlink"/>
@@ -23958,7 +23965,7 @@
         </w:rPr>
         <w:t xml:space="preserve">: </w:t>
       </w:r>
-      <w:hyperlink r:id="rId50" w:history="1">
+      <w:hyperlink r:id="rId52" w:history="1">
         <w:r>
           <w:rPr>
             <w:rStyle w:val="Hyperlink"/>
@@ -24035,17 +24042,7 @@
           <w:szCs w:val="24"/>
           <w:shd w:val="clear" w:color="auto" w:fill="FFFFFF"/>
         </w:rPr>
-        <w:t xml:space="preserve">Link to Github repository to get the </w:t>
-      </w:r>
-      <w:r>
-        <w:rPr>
-          <w:rFonts w:ascii="Times New Roman" w:hAnsi="Times New Roman" w:cs="Times New Roman"/>
-          <w:color w:val="000000" w:themeColor="text1"/>
-          <w:sz w:val="24"/>
-          <w:szCs w:val="24"/>
-          <w:shd w:val="clear" w:color="auto" w:fill="FFFFFF"/>
-        </w:rPr>
-        <w:t>North American Industry Classification System (</w:t>
+        <w:t>Link to Github repository to get the North American Industry Classification System (</w:t>
       </w:r>
       <w:r>
         <w:rPr>
@@ -24097,7 +24094,7 @@
           <w:shd w:val="clear" w:color="auto" w:fill="FFFFFF"/>
         </w:rPr>
       </w:pPr>
-      <w:hyperlink r:id="rId51" w:history="1">
+      <w:hyperlink r:id="rId53" w:history="1">
         <w:r>
           <w:rPr>
             <w:rStyle w:val="Hyperlink"/>
@@ -24168,7 +24165,7 @@
           <w:shd w:val="clear" w:color="auto" w:fill="FFFFFF"/>
         </w:rPr>
       </w:pPr>
-      <w:hyperlink r:id="rId52" w:history="1">
+      <w:hyperlink r:id="rId54" w:history="1">
         <w:r>
           <w:rPr>
             <w:rStyle w:val="Hyperlink"/>
@@ -24346,7 +24343,7 @@
         </w:rPr>
         <w:t xml:space="preserve">Link: </w:t>
       </w:r>
-      <w:hyperlink r:id="rId53" w:history="1">
+      <w:hyperlink r:id="rId55" w:history="1">
         <w:r>
           <w:rPr>
             <w:rStyle w:val="Hyperlink"/>
@@ -24472,17 +24469,7 @@
           <w:szCs w:val="24"/>
           <w:shd w:val="clear" w:color="auto" w:fill="FFFFFF"/>
         </w:rPr>
-        <w:t xml:space="preserve">, makes prediction, implements bootstrap and calculates prediction interval for all the three indicators by using the predictors data stored by running </w:t>
-      </w:r>
-      <w:r>
-        <w:rPr>
-          <w:rFonts w:ascii="Times New Roman" w:hAnsi="Times New Roman" w:cs="Times New Roman"/>
-          <w:color w:val="000000" w:themeColor="text1"/>
-          <w:sz w:val="24"/>
-          <w:szCs w:val="24"/>
-          <w:shd w:val="clear" w:color="auto" w:fill="FFFFFF"/>
-        </w:rPr>
-        <w:t>script1_extractGoogleTrendsData.py</w:t>
+        <w:t>, makes prediction, implements bootstrap and calculates prediction interval for all the three indicators by using the predictors data stored by running script1_extractGoogleTrendsData.py</w:t>
       </w:r>
       <w:r>
         <w:rPr>
@@ -24529,7 +24516,7 @@
         <w:lastRenderedPageBreak/>
         <w:t xml:space="preserve">Link: </w:t>
       </w:r>
-      <w:hyperlink r:id="rId54" w:history="1">
+      <w:hyperlink r:id="rId56" w:history="1">
         <w:r>
           <w:rPr>
             <w:rStyle w:val="Hyperlink"/>
@@ -24597,27 +24584,7 @@
           <w:szCs w:val="24"/>
           <w:shd w:val="clear" w:color="auto" w:fill="FFFFFF"/>
         </w:rPr>
-        <w:t xml:space="preserve">This script uses the data stored by </w:t>
-      </w:r>
-      <w:r>
-        <w:rPr>
-          <w:rFonts w:ascii="Times New Roman" w:hAnsi="Times New Roman" w:cs="Times New Roman"/>
-          <w:color w:val="000000" w:themeColor="text1"/>
-          <w:sz w:val="24"/>
-          <w:szCs w:val="24"/>
-          <w:shd w:val="clear" w:color="auto" w:fill="FFFFFF"/>
-        </w:rPr>
-        <w:t>script2_fitModels.py</w:t>
-      </w:r>
-      <w:r>
-        <w:rPr>
-          <w:rFonts w:ascii="Times New Roman" w:hAnsi="Times New Roman" w:cs="Times New Roman"/>
-          <w:color w:val="000000" w:themeColor="text1"/>
-          <w:sz w:val="24"/>
-          <w:szCs w:val="24"/>
-          <w:shd w:val="clear" w:color="auto" w:fill="FFFFFF"/>
-        </w:rPr>
-        <w:t xml:space="preserve"> and </w:t>
+        <w:t xml:space="preserve">This script uses the data stored by script2_fitModels.py and </w:t>
       </w:r>
       <w:r>
         <w:rPr>
@@ -24667,7 +24634,7 @@
         </w:rPr>
         <w:t xml:space="preserve">Link: </w:t>
       </w:r>
-      <w:hyperlink r:id="rId55" w:history="1">
+      <w:hyperlink r:id="rId57" w:history="1">
         <w:r>
           <w:rPr>
             <w:rStyle w:val="Hyperlink"/>
@@ -24773,7 +24740,7 @@
       </w:pPr>
     </w:p>
     <w:sectPr>
-      <w:footerReference w:type="default" r:id="rId56"/>
+      <w:footerReference w:type="default" r:id="rId58"/>
       <w:pgSz w:w="11906" w:h="16838"/>
       <w:pgMar w:top="1440" w:right="1440" w:bottom="1440" w:left="1440" w:header="708" w:footer="708" w:gutter="0"/>
       <w:pgNumType w:start="1"/>

</xml_diff>

<commit_message>
updated readme for data folder
</commit_message>
<xml_diff>
--- a/docs/final-report/Capstone project report.docx
+++ b/docs/final-report/Capstone project report.docx
@@ -188,7 +188,7 @@
                                     <pic:cNvPicPr/>
                                   </pic:nvPicPr>
                                   <pic:blipFill>
-                                    <a:blip r:embed="rId10" cstate="print">
+                                    <a:blip r:embed="rId9" cstate="print">
                                       <a:extLst>
                                         <a:ext uri="{28A0092B-C50C-407E-A947-70E740481C1C}">
                                           <a14:useLocalDpi xmlns:a14="http://schemas.microsoft.com/office/drawing/2010/main" val="0"/>
@@ -248,7 +248,7 @@
                     <pic:cNvPicPr/>
                   </pic:nvPicPr>
                   <pic:blipFill>
-                    <a:blip r:embed="rId11" cstate="print">
+                    <a:blip r:embed="rId10" cstate="print">
                       <a:extLst>
                         <a:ext uri="{28A0092B-C50C-407E-A947-70E740481C1C}">
                           <a14:useLocalDpi xmlns:a14="http://schemas.microsoft.com/office/drawing/2010/main" val="0"/>
@@ -427,7 +427,7 @@
                                           <pic:cNvPicPr/>
                                         </pic:nvPicPr>
                                         <pic:blipFill>
-                                          <a:blip r:embed="rId12">
+                                          <a:blip r:embed="rId11">
                                             <a:extLst>
                                               <a:ext uri="{28A0092B-C50C-407E-A947-70E740481C1C}">
                                                 <a14:useLocalDpi xmlns:a14="http://schemas.microsoft.com/office/drawing/2010/main" val="0"/>
@@ -504,7 +504,7 @@
                                     <pic:cNvPicPr/>
                                   </pic:nvPicPr>
                                   <pic:blipFill>
-                                    <a:blip r:embed="rId13">
+                                    <a:blip r:embed="rId11">
                                       <a:extLst>
                                         <a:ext uri="{28A0092B-C50C-407E-A947-70E740481C1C}">
                                           <a14:useLocalDpi xmlns:a14="http://schemas.microsoft.com/office/drawing/2010/main" val="0"/>
@@ -1345,18 +1345,8 @@
                                 <w:sz w:val="24"/>
                                 <w:szCs w:val="24"/>
                               </w:rPr>
-                              <w:t xml:space="preserve">Marina </w:t>
+                              <w:t>Marina Smailes</w:t>
                             </w:r>
-                            <w:proofErr w:type="spellStart"/>
-                            <w:r>
-                              <w:rPr>
-                                <w:rFonts w:ascii="Times New Roman" w:eastAsiaTheme="minorEastAsia" w:hAnsi="Times New Roman" w:cs="Times New Roman"/>
-                                <w:sz w:val="24"/>
-                                <w:szCs w:val="24"/>
-                              </w:rPr>
-                              <w:t>Smailes</w:t>
-                            </w:r>
-                            <w:proofErr w:type="spellEnd"/>
                           </w:p>
                           <w:p>
                             <w:pPr>
@@ -1724,18 +1714,8 @@
                                 <w:sz w:val="24"/>
                                 <w:szCs w:val="24"/>
                               </w:rPr>
-                              <w:t xml:space="preserve">Irene </w:t>
+                              <w:t>Irene Vrbik</w:t>
                             </w:r>
-                            <w:proofErr w:type="spellStart"/>
-                            <w:r>
-                              <w:rPr>
-                                <w:rFonts w:ascii="Times New Roman" w:eastAsiaTheme="minorEastAsia" w:hAnsi="Times New Roman" w:cs="Times New Roman"/>
-                                <w:sz w:val="24"/>
-                                <w:szCs w:val="24"/>
-                              </w:rPr>
-                              <w:t>Vrbik</w:t>
-                            </w:r>
-                            <w:proofErr w:type="spellEnd"/>
                           </w:p>
                           <w:p>
                             <w:pPr>
@@ -1753,18 +1733,8 @@
                                 <w:sz w:val="24"/>
                                 <w:szCs w:val="24"/>
                               </w:rPr>
-                              <w:t xml:space="preserve">Firas </w:t>
+                              <w:t>Firas Moosvi</w:t>
                             </w:r>
-                            <w:proofErr w:type="spellStart"/>
-                            <w:r>
-                              <w:rPr>
-                                <w:rFonts w:ascii="Times New Roman" w:eastAsiaTheme="minorEastAsia" w:hAnsi="Times New Roman" w:cs="Times New Roman"/>
-                                <w:sz w:val="24"/>
-                                <w:szCs w:val="24"/>
-                              </w:rPr>
-                              <w:t>Moosvi</w:t>
-                            </w:r>
-                            <w:proofErr w:type="spellEnd"/>
                           </w:p>
                           <w:p>
                             <w:pPr>
@@ -1982,7 +1952,7 @@
         </w:rPr>
         <w:t xml:space="preserve">Image Sources: </w:t>
       </w:r>
-      <w:hyperlink r:id="rId14" w:history="1">
+      <w:hyperlink r:id="rId12" w:history="1">
         <w:r>
           <w:rPr>
             <w:rStyle w:val="Hyperlink"/>
@@ -2003,7 +1973,7 @@
         </w:rPr>
         <w:t xml:space="preserve">, </w:t>
       </w:r>
-      <w:hyperlink r:id="rId15" w:history="1">
+      <w:hyperlink r:id="rId13" w:history="1">
         <w:r>
           <w:rPr>
             <w:rStyle w:val="Hyperlink"/>
@@ -2024,7 +1994,7 @@
         </w:rPr>
         <w:t xml:space="preserve">, </w:t>
       </w:r>
-      <w:hyperlink r:id="rId16" w:history="1">
+      <w:hyperlink r:id="rId14" w:history="1">
         <w:r>
           <w:rPr>
             <w:rStyle w:val="Hyperlink"/>
@@ -4869,8 +4839,8 @@
         <w:p>
           <w:pPr>
             <w:sectPr>
-              <w:headerReference w:type="default" r:id="rId17"/>
-              <w:footerReference w:type="default" r:id="rId18"/>
+              <w:headerReference w:type="default" r:id="rId15"/>
+              <w:footerReference w:type="default" r:id="rId16"/>
               <w:pgSz w:w="11906" w:h="16838"/>
               <w:pgMar w:top="1440" w:right="1440" w:bottom="1440" w:left="1440" w:header="708" w:footer="708" w:gutter="0"/>
               <w:cols w:space="708"/>
@@ -5009,14 +4979,6 @@
           <w:sz w:val="24"/>
           <w:szCs w:val="24"/>
         </w:rPr>
-        <w:t xml:space="preserve"> </w:t>
-      </w:r>
-      <w:r>
-        <w:rPr>
-          <w:rFonts w:ascii="Times New Roman" w:eastAsiaTheme="minorEastAsia" w:hAnsi="Times New Roman" w:cs="Times New Roman"/>
-          <w:sz w:val="24"/>
-          <w:szCs w:val="24"/>
-        </w:rPr>
         <w:t>Thus</w:t>
       </w:r>
       <w:r>
@@ -5371,7 +5333,7 @@
         </w:rPr>
         <w:t xml:space="preserve">: </w:t>
       </w:r>
-      <w:hyperlink r:id="rId19" w:history="1">
+      <w:hyperlink r:id="rId17" w:history="1">
         <w:r>
           <w:rPr>
             <w:rStyle w:val="Hyperlink"/>
@@ -5647,23 +5609,7 @@
           <w:sz w:val="24"/>
           <w:szCs w:val="24"/>
         </w:rPr>
-        <w:t xml:space="preserve"> about </w:t>
-      </w:r>
-      <w:r>
-        <w:rPr>
-          <w:rFonts w:ascii="Times New Roman" w:hAnsi="Times New Roman" w:cs="Times New Roman"/>
-          <w:sz w:val="24"/>
-          <w:szCs w:val="24"/>
-        </w:rPr>
-        <w:t>investment</w:t>
-      </w:r>
-      <w:r>
-        <w:rPr>
-          <w:rFonts w:ascii="Times New Roman" w:hAnsi="Times New Roman" w:cs="Times New Roman"/>
-          <w:sz w:val="24"/>
-          <w:szCs w:val="24"/>
-        </w:rPr>
-        <w:t>s</w:t>
+        <w:t xml:space="preserve"> about investments</w:t>
       </w:r>
       <w:r>
         <w:rPr>
@@ -5822,18 +5768,8 @@
           <w:sz w:val="24"/>
           <w:szCs w:val="24"/>
         </w:rPr>
-        <w:t xml:space="preserve">Retail Trade </w:t>
-      </w:r>
-      <w:proofErr w:type="gramStart"/>
-      <w:r>
-        <w:rPr>
-          <w:rFonts w:ascii="Times New Roman" w:eastAsiaTheme="minorEastAsia" w:hAnsi="Times New Roman" w:cs="Times New Roman"/>
-          <w:sz w:val="24"/>
-          <w:szCs w:val="24"/>
-        </w:rPr>
-        <w:t>Sales</w:t>
-      </w:r>
-      <w:proofErr w:type="gramEnd"/>
+        <w:t>Retail Trade Sales</w:t>
+      </w:r>
       <w:r>
         <w:rPr>
           <w:rFonts w:ascii="Times New Roman" w:eastAsiaTheme="minorEastAsia" w:hAnsi="Times New Roman" w:cs="Times New Roman"/>
@@ -6121,25 +6057,7 @@
           <w:sz w:val="24"/>
           <w:szCs w:val="24"/>
         </w:rPr>
-        <w:t>To fulfil these objectives, two types of models are used (</w:t>
-      </w:r>
-      <w:proofErr w:type="spellStart"/>
-      <w:r>
-        <w:rPr>
-          <w:rFonts w:ascii="Times New Roman" w:eastAsiaTheme="minorEastAsia" w:hAnsi="Times New Roman" w:cs="Times New Roman"/>
-          <w:sz w:val="24"/>
-          <w:szCs w:val="24"/>
-        </w:rPr>
-        <w:t>i</w:t>
-      </w:r>
-      <w:proofErr w:type="spellEnd"/>
-      <w:r>
-        <w:rPr>
-          <w:rFonts w:ascii="Times New Roman" w:eastAsiaTheme="minorEastAsia" w:hAnsi="Times New Roman" w:cs="Times New Roman"/>
-          <w:sz w:val="24"/>
-          <w:szCs w:val="24"/>
-        </w:rPr>
-        <w:t>) Econometric Models which includes Dynamic Factor Model (DFM) and A</w:t>
+        <w:t>To fulfil these objectives, two types of models are used (i) Econometric Models which includes Dynamic Factor Model (DFM) and A</w:t>
       </w:r>
       <w:r>
         <w:rPr>
@@ -6247,29 +6165,7 @@
           <w:szCs w:val="24"/>
           <w:shd w:val="clear" w:color="auto" w:fill="FFFFFF"/>
         </w:rPr>
-        <w:t xml:space="preserve"> (LASSO), Random Forest and </w:t>
-      </w:r>
-      <w:proofErr w:type="spellStart"/>
-      <w:r>
-        <w:rPr>
-          <w:rFonts w:ascii="Times New Roman" w:hAnsi="Times New Roman" w:cs="Times New Roman"/>
-          <w:color w:val="202124"/>
-          <w:sz w:val="24"/>
-          <w:szCs w:val="24"/>
-          <w:shd w:val="clear" w:color="auto" w:fill="FFFFFF"/>
-        </w:rPr>
-        <w:t>XGBoost</w:t>
-      </w:r>
-      <w:proofErr w:type="spellEnd"/>
-      <w:r>
-        <w:rPr>
-          <w:rFonts w:ascii="Times New Roman" w:hAnsi="Times New Roman" w:cs="Times New Roman"/>
-          <w:color w:val="202124"/>
-          <w:sz w:val="24"/>
-          <w:szCs w:val="24"/>
-          <w:shd w:val="clear" w:color="auto" w:fill="FFFFFF"/>
-        </w:rPr>
-        <w:t xml:space="preserve"> in combination with Principal Component Analysis (PCA). </w:t>
+        <w:t xml:space="preserve"> (LASSO), Random Forest and XGBoost in combination with Principal Component Analysis (PCA). </w:t>
       </w:r>
       <w:r>
         <w:rPr>
@@ -6544,43 +6440,15 @@
           <w:sz w:val="24"/>
           <w:szCs w:val="24"/>
         </w:rPr>
-        <w:t xml:space="preserve">DFM) became the mainstream tool for nowcasting GDP growth over the time. </w:t>
-      </w:r>
-      <w:proofErr w:type="gramStart"/>
-      <w:r>
-        <w:rPr>
-          <w:rFonts w:ascii="Times New Roman" w:eastAsiaTheme="minorEastAsia" w:hAnsi="Times New Roman" w:cs="Times New Roman"/>
-          <w:sz w:val="24"/>
-          <w:szCs w:val="24"/>
-        </w:rPr>
-        <w:t>Later on</w:t>
-      </w:r>
-      <w:proofErr w:type="gramEnd"/>
-      <w:r>
-        <w:rPr>
-          <w:rFonts w:ascii="Times New Roman" w:eastAsiaTheme="minorEastAsia" w:hAnsi="Times New Roman" w:cs="Times New Roman"/>
-          <w:sz w:val="24"/>
-          <w:szCs w:val="24"/>
-        </w:rPr>
-        <w:t xml:space="preserve">, new techniques emerged, and researchers have started to use machine learning algorithms for nowcasting economic factors. </w:t>
-      </w:r>
-      <w:proofErr w:type="spellStart"/>
-      <w:r>
-        <w:rPr>
-          <w:rFonts w:ascii="Times New Roman" w:hAnsi="Times New Roman" w:cs="Times New Roman"/>
-          <w:sz w:val="24"/>
-          <w:szCs w:val="24"/>
-        </w:rPr>
-        <w:t>Woloszko</w:t>
-      </w:r>
-      <w:proofErr w:type="spellEnd"/>
-      <w:r>
-        <w:rPr>
-          <w:rFonts w:ascii="Times New Roman" w:hAnsi="Times New Roman" w:cs="Times New Roman"/>
-          <w:sz w:val="24"/>
-          <w:szCs w:val="24"/>
-        </w:rPr>
-        <w:t xml:space="preserve"> [3] proposed a weekly tracker to estimate GDP in 46 </w:t>
+        <w:t xml:space="preserve">DFM) became the mainstream tool for nowcasting GDP growth over the time. Later on, new techniques emerged, and researchers have started to use machine learning algorithms for nowcasting economic factors. </w:t>
+      </w:r>
+      <w:r>
+        <w:rPr>
+          <w:rFonts w:ascii="Times New Roman" w:hAnsi="Times New Roman" w:cs="Times New Roman"/>
+          <w:sz w:val="24"/>
+          <w:szCs w:val="24"/>
+        </w:rPr>
+        <w:t xml:space="preserve">Woloszko [3] proposed a weekly tracker to estimate GDP in 46 </w:t>
       </w:r>
       <w:r>
         <w:rPr>
@@ -6621,29 +6489,7 @@
           <w:szCs w:val="24"/>
           <w:shd w:val="clear" w:color="auto" w:fill="FFFFFF"/>
         </w:rPr>
-        <w:t xml:space="preserve">Dauphin et al. [4] have also used Google Trends data to estimate GDP growth, they provide comparative analysis of different nowcasting approaches such as Auto-Regressive (AR) models, DFM and some machine learning algorithms like Regularized Regression models, Random Forest, Support Vector Machine (SVM) and Neural Networks, and state that there is no one-size fits all model as different models are suitable for different datasets. Richardson et al. [5] used machine learning algorithms to nowcast GDP growth in New Zealand and their results show that machine learning algorithms boosted trees, SVM and neural networks outperformed the traditional AR models for their study. The </w:t>
-      </w:r>
-      <w:proofErr w:type="gramStart"/>
-      <w:r>
-        <w:rPr>
-          <w:rFonts w:ascii="Times New Roman" w:hAnsi="Times New Roman" w:cs="Times New Roman"/>
-          <w:color w:val="222222"/>
-          <w:sz w:val="24"/>
-          <w:szCs w:val="24"/>
-          <w:shd w:val="clear" w:color="auto" w:fill="FFFFFF"/>
-        </w:rPr>
-        <w:t>aforementioned studies</w:t>
-      </w:r>
-      <w:proofErr w:type="gramEnd"/>
-      <w:r>
-        <w:rPr>
-          <w:rFonts w:ascii="Times New Roman" w:hAnsi="Times New Roman" w:cs="Times New Roman"/>
-          <w:color w:val="222222"/>
-          <w:sz w:val="24"/>
-          <w:szCs w:val="24"/>
-          <w:shd w:val="clear" w:color="auto" w:fill="FFFFFF"/>
-        </w:rPr>
-        <w:t xml:space="preserve"> indicate that traditional econometrics models and machine learning models both can be used for the nowcasting economic factors, but the success and accuracy of the model may vary for different datasets. Therefore, a comparative study between traditional and modern machine learning algorithms may be more appropriate to fit a model on data in hand. </w:t>
+        <w:t xml:space="preserve">Dauphin et al. [4] have also used Google Trends data to estimate GDP growth, they provide comparative analysis of different nowcasting approaches such as Auto-Regressive (AR) models, DFM and some machine learning algorithms like Regularized Regression models, Random Forest, Support Vector Machine (SVM) and Neural Networks, and state that there is no one-size fits all model as different models are suitable for different datasets. Richardson et al. [5] used machine learning algorithms to nowcast GDP growth in New Zealand and their results show that machine learning algorithms boosted trees, SVM and neural networks outperformed the traditional AR models for their study. The aforementioned studies indicate that traditional econometrics models and machine learning models both can be used for the nowcasting economic factors, but the success and accuracy of the model may vary for different datasets. Therefore, a comparative study between traditional and modern machine learning algorithms may be more appropriate to fit a model on data in hand. </w:t>
       </w:r>
     </w:p>
     <w:p>
@@ -6687,25 +6533,7 @@
           <w:sz w:val="24"/>
           <w:szCs w:val="24"/>
         </w:rPr>
-        <w:t xml:space="preserve">As this project aims to nowcast the GDP, Retail Trade </w:t>
-      </w:r>
-      <w:proofErr w:type="gramStart"/>
-      <w:r>
-        <w:rPr>
-          <w:rFonts w:ascii="Times New Roman" w:eastAsiaTheme="minorEastAsia" w:hAnsi="Times New Roman" w:cs="Times New Roman"/>
-          <w:sz w:val="24"/>
-          <w:szCs w:val="24"/>
-        </w:rPr>
-        <w:t>Sales</w:t>
-      </w:r>
-      <w:proofErr w:type="gramEnd"/>
-      <w:r>
-        <w:rPr>
-          <w:rFonts w:ascii="Times New Roman" w:eastAsiaTheme="minorEastAsia" w:hAnsi="Times New Roman" w:cs="Times New Roman"/>
-          <w:sz w:val="24"/>
-          <w:szCs w:val="24"/>
-        </w:rPr>
-        <w:t xml:space="preserve"> and E-Commerce Sales for Canada, we use the data Statistics Canada for these three indicators. The </w:t>
+        <w:t xml:space="preserve">As this project aims to nowcast the GDP, Retail Trade Sales and E-Commerce Sales for Canada, we use the data Statistics Canada for these three indicators. The </w:t>
       </w:r>
       <w:r>
         <w:rPr>
@@ -6863,7 +6691,7 @@
         </w:rPr>
         <w:t xml:space="preserve">: </w:t>
       </w:r>
-      <w:hyperlink r:id="rId20" w:history="1">
+      <w:hyperlink r:id="rId18" w:history="1">
         <w:r>
           <w:rPr>
             <w:rStyle w:val="Hyperlink"/>
@@ -6934,7 +6762,7 @@
                           </pic:cNvPicPr>
                         </pic:nvPicPr>
                         <pic:blipFill>
-                          <a:blip r:embed="rId21">
+                          <a:blip r:embed="rId19">
                             <a:extLst>
                               <a:ext uri="{28A0092B-C50C-407E-A947-70E740481C1C}">
                                 <a14:useLocalDpi xmlns:a14="http://schemas.microsoft.com/office/drawing/2010/main" val="0"/>
@@ -7128,12 +6956,8 @@
                   <o:lock v:ext="edit" aspectratio="t"/>
                 </v:shapetype>
                 <v:shape id="Picture 5" o:spid="_x0000_s1032" type="#_x0000_t75" alt="Chart, line chart&#10;&#10;Description automatically generated" style="position:absolute;width:66630;height:22205;visibility:visible;mso-wrap-style:square" o:gfxdata="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">
-                  <v:imagedata r:id="rId22" o:title="Chart, line chart&#10;&#10;Description automatically generated"/>
+                  <v:imagedata r:id="rId20" o:title="Chart, line chart&#10;&#10;Description automatically generated"/>
                 </v:shape>
-                <v:shapetype id="_x0000_t202" coordsize="21600,21600" o:spt="202" path="m,l,21600r21600,l21600,xe">
-                  <v:stroke joinstyle="miter"/>
-                  <v:path gradientshapeok="t" o:connecttype="rect"/>
-                </v:shapetype>
                 <v:shape id="Text Box 12" o:spid="_x0000_s1033" type="#_x0000_t202" style="position:absolute;top:22796;width:66630;height:1461;visibility:visible;mso-wrap-style:square;v-text-anchor:top" o:gfxdata="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" stroked="f">
                   <v:textbox style="mso-fit-shape-to-text:t" inset="0,0,0,0">
                     <w:txbxContent>
@@ -7361,7 +7185,7 @@
         </w:rPr>
         <w:t xml:space="preserve">Data Source: </w:t>
       </w:r>
-      <w:hyperlink r:id="rId23" w:history="1">
+      <w:hyperlink r:id="rId21" w:history="1">
         <w:r>
           <w:rPr>
             <w:rStyle w:val="Hyperlink"/>
@@ -7668,7 +7492,7 @@
                     </pic:cNvPicPr>
                   </pic:nvPicPr>
                   <pic:blipFill>
-                    <a:blip r:embed="rId24" cstate="print">
+                    <a:blip r:embed="rId22" cstate="print">
                       <a:extLst>
                         <a:ext uri="{28A0092B-C50C-407E-A947-70E740481C1C}">
                           <a14:useLocalDpi xmlns:a14="http://schemas.microsoft.com/office/drawing/2010/main" val="0"/>
@@ -8104,7 +7928,7 @@
                     </pic:cNvPicPr>
                   </pic:nvPicPr>
                   <pic:blipFill>
-                    <a:blip r:embed="rId25">
+                    <a:blip r:embed="rId23">
                       <a:extLst>
                         <a:ext uri="{28A0092B-C50C-407E-A947-70E740481C1C}">
                           <a14:useLocalDpi xmlns:a14="http://schemas.microsoft.com/office/drawing/2010/main" val="0"/>
@@ -8149,7 +7973,7 @@
         </w:rPr>
         <w:t xml:space="preserve">Data Source: </w:t>
       </w:r>
-      <w:hyperlink r:id="rId26" w:history="1">
+      <w:hyperlink r:id="rId24" w:history="1">
         <w:r>
           <w:rPr>
             <w:rStyle w:val="Hyperlink"/>
@@ -8203,7 +8027,7 @@
                     </pic:cNvPicPr>
                   </pic:nvPicPr>
                   <pic:blipFill>
-                    <a:blip r:embed="rId27" cstate="print">
+                    <a:blip r:embed="rId25" cstate="print">
                       <a:extLst>
                         <a:ext uri="{28A0092B-C50C-407E-A947-70E740481C1C}">
                           <a14:useLocalDpi xmlns:a14="http://schemas.microsoft.com/office/drawing/2010/main" val="0"/>
@@ -8451,7 +8275,7 @@
                           </pic:cNvPicPr>
                         </pic:nvPicPr>
                         <pic:blipFill>
-                          <a:blip r:embed="rId28">
+                          <a:blip r:embed="rId26">
                             <a:extLst>
                               <a:ext uri="{28A0092B-C50C-407E-A947-70E740481C1C}">
                                 <a14:useLocalDpi xmlns:a14="http://schemas.microsoft.com/office/drawing/2010/main" val="0"/>
@@ -8610,7 +8434,7 @@
             <w:pict>
               <v:group w14:anchorId="0952AF31" id="Group 21" o:spid="_x0000_s1036" style="position:absolute;left:0;text-align:left;margin-left:-49.85pt;margin-top:49.95pt;width:555.65pt;height:211.15pt;z-index:251673600" coordsize="70567,26816" o:gfxdata="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">
                 <v:shape id="Picture 9" o:spid="_x0000_s1037" type="#_x0000_t75" alt="A picture containing chart&#10;&#10;Description automatically generated" style="position:absolute;width:70567;height:23520;visibility:visible;mso-wrap-style:square" o:gfxdata="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">
-                  <v:imagedata r:id="rId29" o:title="A picture containing chart&#10;&#10;Description automatically generated"/>
+                  <v:imagedata r:id="rId27" o:title="A picture containing chart&#10;&#10;Description automatically generated"/>
                 </v:shape>
                 <v:shape id="Text Box 20" o:spid="_x0000_s1038" type="#_x0000_t202" style="position:absolute;left:4044;top:24085;width:64179;height:2731;visibility:visible;mso-wrap-style:square;v-text-anchor:top" o:gfxdata="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" stroked="f">
                   <v:textbox style="mso-fit-shape-to-text:t" inset="0,0,0,0">
@@ -8726,7 +8550,6 @@
         </w:rPr>
         <w:t>We use python library “</w:t>
       </w:r>
-      <w:proofErr w:type="spellStart"/>
       <w:r>
         <w:rPr>
           <w:rFonts w:ascii="Times New Roman" w:eastAsiaTheme="minorEastAsia" w:hAnsi="Times New Roman" w:cs="Times New Roman"/>
@@ -8737,7 +8560,6 @@
         </w:rPr>
         <w:t>Pytrends</w:t>
       </w:r>
-      <w:proofErr w:type="spellEnd"/>
       <w:r>
         <w:rPr>
           <w:rFonts w:ascii="Times New Roman" w:eastAsiaTheme="minorEastAsia" w:hAnsi="Times New Roman" w:cs="Times New Roman"/>
@@ -10422,7 +10244,7 @@
         </w:rPr>
         <w:t xml:space="preserve">Data Source: </w:t>
       </w:r>
-      <w:hyperlink r:id="rId30" w:history="1">
+      <w:hyperlink r:id="rId28" w:history="1">
         <w:r>
           <w:rPr>
             <w:rStyle w:val="Hyperlink"/>
@@ -10483,31 +10305,7 @@
           <w:szCs w:val="24"/>
           <w:u w:val="none"/>
         </w:rPr>
-        <w:t xml:space="preserve">amount of data of GDP and Retail Tarde Sales for analysis but the data for E-Commerce is not that much as the timeline starts from 2016. Thus, we implement different methods </w:t>
-      </w:r>
-      <w:proofErr w:type="gramStart"/>
-      <w:r>
-        <w:rPr>
-          <w:rStyle w:val="Hyperlink"/>
-          <w:rFonts w:ascii="Times New Roman" w:eastAsiaTheme="minorEastAsia" w:hAnsi="Times New Roman" w:cs="Times New Roman"/>
-          <w:color w:val="auto"/>
-          <w:sz w:val="24"/>
-          <w:szCs w:val="24"/>
-          <w:u w:val="none"/>
-        </w:rPr>
-        <w:t>in order to</w:t>
-      </w:r>
-      <w:proofErr w:type="gramEnd"/>
-      <w:r>
-        <w:rPr>
-          <w:rStyle w:val="Hyperlink"/>
-          <w:rFonts w:ascii="Times New Roman" w:eastAsiaTheme="minorEastAsia" w:hAnsi="Times New Roman" w:cs="Times New Roman"/>
-          <w:color w:val="auto"/>
-          <w:sz w:val="24"/>
-          <w:szCs w:val="24"/>
-          <w:u w:val="none"/>
-        </w:rPr>
-        <w:t xml:space="preserve"> find the suitable one for all the three indicators. The adopted methods are discussed in the following section.</w:t>
+        <w:t>amount of data of GDP and Retail Tarde Sales for analysis but the data for E-Commerce is not that much as the timeline starts from 2016. Thus, we implement different methods in order to find the suitable one for all the three indicators. The adopted methods are discussed in the following section.</w:t>
       </w:r>
     </w:p>
     <w:p>
@@ -10641,7 +10439,7 @@
                     </pic:cNvPicPr>
                   </pic:nvPicPr>
                   <pic:blipFill>
-                    <a:blip r:embed="rId31">
+                    <a:blip r:embed="rId29">
                       <a:extLst>
                         <a:ext uri="{28A0092B-C50C-407E-A947-70E740481C1C}">
                           <a14:useLocalDpi xmlns:a14="http://schemas.microsoft.com/office/drawing/2010/main" val="0"/>
@@ -10883,25 +10681,7 @@
           <w:sz w:val="24"/>
           <w:szCs w:val="24"/>
         </w:rPr>
-        <w:t>Google trends data was extracted using the python library ‘</w:t>
-      </w:r>
-      <w:proofErr w:type="spellStart"/>
-      <w:r>
-        <w:rPr>
-          <w:rFonts w:ascii="Times New Roman" w:eastAsiaTheme="minorEastAsia" w:hAnsi="Times New Roman" w:cs="Times New Roman"/>
-          <w:sz w:val="24"/>
-          <w:szCs w:val="24"/>
-        </w:rPr>
-        <w:t>Pytrends</w:t>
-      </w:r>
-      <w:proofErr w:type="spellEnd"/>
-      <w:r>
-        <w:rPr>
-          <w:rFonts w:ascii="Times New Roman" w:eastAsiaTheme="minorEastAsia" w:hAnsi="Times New Roman" w:cs="Times New Roman"/>
-          <w:sz w:val="24"/>
-          <w:szCs w:val="24"/>
-        </w:rPr>
-        <w:t xml:space="preserve">’. The </w:t>
+        <w:t xml:space="preserve">Google trends data was extracted using the python library ‘Pytrends’. The </w:t>
       </w:r>
       <w:r>
         <w:rPr>
@@ -11476,7 +11256,7 @@
                           </pic:cNvPicPr>
                         </pic:nvPicPr>
                         <pic:blipFill>
-                          <a:blip r:embed="rId32">
+                          <a:blip r:embed="rId30">
                             <a:extLst>
                               <a:ext uri="{28A0092B-C50C-407E-A947-70E740481C1C}">
                                 <a14:useLocalDpi xmlns:a14="http://schemas.microsoft.com/office/drawing/2010/main" val="0"/>
@@ -11635,7 +11415,7 @@
             <w:pict>
               <v:group w14:anchorId="3C54FD8F" id="Group 25" o:spid="_x0000_s1039" style="position:absolute;left:0;text-align:left;margin-left:-33.7pt;margin-top:81.85pt;width:519.1pt;height:188.7pt;z-index:251677696" coordsize="65925,23964" o:gfxdata="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">
                 <v:shape id="Picture 23" o:spid="_x0000_s1040" type="#_x0000_t75" alt="A picture containing arrow&#10;&#10;Description automatically generated" style="position:absolute;width:65925;height:21977;visibility:visible;mso-wrap-style:square" o:gfxdata="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">
-                  <v:imagedata r:id="rId33" o:title="A picture containing arrow&#10;&#10;Description automatically generated"/>
+                  <v:imagedata r:id="rId31" o:title="A picture containing arrow&#10;&#10;Description automatically generated"/>
                 </v:shape>
                 <v:shape id="Text Box 24" o:spid="_x0000_s1041" type="#_x0000_t202" style="position:absolute;top:22504;width:65925;height:1460;visibility:visible;mso-wrap-style:square;v-text-anchor:top" o:gfxdata="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" stroked="f">
                   <v:textbox style="mso-fit-shape-to-text:t" inset="0,0,0,0">
@@ -11935,25 +11715,7 @@
           <w:sz w:val="24"/>
           <w:szCs w:val="24"/>
         </w:rPr>
-        <w:t xml:space="preserve">The GDP predictors are fetched form Google Trends have monthly frequency like the other predictors, but the GDP data is in quarterly frequency, so the GDP predictors require one more step of wrangling </w:t>
-      </w:r>
-      <w:proofErr w:type="gramStart"/>
-      <w:r>
-        <w:rPr>
-          <w:rFonts w:ascii="Times New Roman" w:eastAsiaTheme="minorEastAsia" w:hAnsi="Times New Roman" w:cs="Times New Roman"/>
-          <w:sz w:val="24"/>
-          <w:szCs w:val="24"/>
-        </w:rPr>
-        <w:t>in order to</w:t>
-      </w:r>
-      <w:proofErr w:type="gramEnd"/>
-      <w:r>
-        <w:rPr>
-          <w:rFonts w:ascii="Times New Roman" w:eastAsiaTheme="minorEastAsia" w:hAnsi="Times New Roman" w:cs="Times New Roman"/>
-          <w:sz w:val="24"/>
-          <w:szCs w:val="24"/>
-        </w:rPr>
-        <w:t xml:space="preserve"> match the frequency of response variable i.e., GDP growth rate. </w:t>
+        <w:t xml:space="preserve">The GDP predictors are fetched form Google Trends have monthly frequency like the other predictors, but the GDP data is in quarterly frequency, so the GDP predictors require one more step of wrangling in order to match the frequency of response variable i.e., GDP growth rate. </w:t>
       </w:r>
     </w:p>
     <w:p>
@@ -12051,16 +11813,14 @@
         </w:rPr>
         <w:t xml:space="preserve">Later on, we found that only the “Predictor 3” (highlighted in Table 4) of each category is helpful in making predictions, so we dropped the </w:t>
       </w:r>
-      <w:proofErr w:type="gramStart"/>
-      <w:r>
-        <w:rPr>
-          <w:rFonts w:ascii="Times New Roman" w:eastAsiaTheme="minorEastAsia" w:hAnsi="Times New Roman" w:cs="Times New Roman"/>
-          <w:sz w:val="24"/>
-          <w:szCs w:val="24"/>
-        </w:rPr>
-        <w:t>first and second months</w:t>
-      </w:r>
-      <w:proofErr w:type="gramEnd"/>
+      <w:r>
+        <w:rPr>
+          <w:rFonts w:ascii="Times New Roman" w:eastAsiaTheme="minorEastAsia" w:hAnsi="Times New Roman" w:cs="Times New Roman"/>
+          <w:sz w:val="24"/>
+          <w:szCs w:val="24"/>
+        </w:rPr>
+        <w:t>first- and second-months</w:t>
+      </w:r>
       <w:r>
         <w:rPr>
           <w:rFonts w:ascii="Times New Roman" w:eastAsiaTheme="minorEastAsia" w:hAnsi="Times New Roman" w:cs="Times New Roman"/>
@@ -12970,16 +12730,14 @@
         </w:rPr>
         <w:t xml:space="preserve"> As discussed in Section 2, econometric models have been widely used for nowcasting of economic </w:t>
       </w:r>
-      <w:proofErr w:type="gramStart"/>
-      <w:r>
-        <w:rPr>
-          <w:rFonts w:ascii="Times New Roman" w:eastAsiaTheme="minorEastAsia" w:hAnsi="Times New Roman" w:cs="Times New Roman"/>
-          <w:sz w:val="24"/>
-          <w:szCs w:val="24"/>
-        </w:rPr>
-        <w:t>indicators</w:t>
-      </w:r>
-      <w:proofErr w:type="gramEnd"/>
+      <w:r>
+        <w:rPr>
+          <w:rFonts w:ascii="Times New Roman" w:eastAsiaTheme="minorEastAsia" w:hAnsi="Times New Roman" w:cs="Times New Roman"/>
+          <w:sz w:val="24"/>
+          <w:szCs w:val="24"/>
+        </w:rPr>
+        <w:t>indicators,</w:t>
+      </w:r>
       <w:r>
         <w:rPr>
           <w:rFonts w:ascii="Times New Roman" w:eastAsiaTheme="minorEastAsia" w:hAnsi="Times New Roman" w:cs="Times New Roman"/>
@@ -13036,6 +12794,9 @@
         <w:jc w:val="both"/>
       </w:pPr>
       <w:r>
+        <w:rPr>
+          <w:noProof/>
+        </w:rPr>
         <w:drawing>
           <wp:inline distT="0" distB="0" distL="0" distR="0" wp14:anchorId="19627166" wp14:editId="64D2065A">
             <wp:extent cx="5731510" cy="2681605"/>
@@ -13052,7 +12813,7 @@
                     <pic:cNvPicPr/>
                   </pic:nvPicPr>
                   <pic:blipFill>
-                    <a:blip r:embed="rId34"/>
+                    <a:blip r:embed="rId32"/>
                     <a:stretch>
                       <a:fillRect/>
                     </a:stretch>
@@ -13295,25 +13056,7 @@
           <w:sz w:val="24"/>
           <w:szCs w:val="24"/>
         </w:rPr>
-        <w:t xml:space="preserve">Lastly, we consider </w:t>
-      </w:r>
-      <w:proofErr w:type="spellStart"/>
-      <w:r>
-        <w:rPr>
-          <w:rFonts w:ascii="Times New Roman" w:eastAsiaTheme="minorEastAsia" w:hAnsi="Times New Roman" w:cs="Times New Roman"/>
-          <w:sz w:val="24"/>
-          <w:szCs w:val="24"/>
-        </w:rPr>
-        <w:t>XGBoost</w:t>
-      </w:r>
-      <w:proofErr w:type="spellEnd"/>
-      <w:r>
-        <w:rPr>
-          <w:rFonts w:ascii="Times New Roman" w:eastAsiaTheme="minorEastAsia" w:hAnsi="Times New Roman" w:cs="Times New Roman"/>
-          <w:sz w:val="24"/>
-          <w:szCs w:val="24"/>
-        </w:rPr>
-        <w:t xml:space="preserve"> as it is well suited model to make predictions and provides the regularization feature as well. However, it can not be applied directly to dat</w:t>
+        <w:t>Lastly, we consider XGBoost as it is well suited model to make predictions and provides the regularization feature as well. However, it can not be applied directly to dat</w:t>
       </w:r>
       <w:r>
         <w:rPr>
@@ -13363,23 +13106,13 @@
         </w:rPr>
         <w:t xml:space="preserve"> so we use PCA first to reduce the dimension of data and </w:t>
       </w:r>
-      <w:proofErr w:type="spellStart"/>
-      <w:r>
-        <w:rPr>
-          <w:rFonts w:ascii="Times New Roman" w:eastAsiaTheme="minorEastAsia" w:hAnsi="Times New Roman" w:cs="Times New Roman"/>
-          <w:sz w:val="24"/>
-          <w:szCs w:val="24"/>
-        </w:rPr>
-        <w:t>XGBoost</w:t>
-      </w:r>
-      <w:proofErr w:type="spellEnd"/>
-      <w:r>
-        <w:rPr>
-          <w:rFonts w:ascii="Times New Roman" w:eastAsiaTheme="minorEastAsia" w:hAnsi="Times New Roman" w:cs="Times New Roman"/>
-          <w:sz w:val="24"/>
-          <w:szCs w:val="24"/>
-        </w:rPr>
-        <w:t xml:space="preserve"> is implemented on the obtained components. </w:t>
+      <w:r>
+        <w:rPr>
+          <w:rFonts w:ascii="Times New Roman" w:eastAsiaTheme="minorEastAsia" w:hAnsi="Times New Roman" w:cs="Times New Roman"/>
+          <w:sz w:val="24"/>
+          <w:szCs w:val="24"/>
+        </w:rPr>
+        <w:t xml:space="preserve">XGBoost is implemented on the obtained components. </w:t>
       </w:r>
     </w:p>
     <w:p>
@@ -13804,23 +13537,29 @@
         </w:rPr>
         <w:t xml:space="preserve"> While calculating the factors the order of factors is chosen to be one so that the resultant residuals </w:t>
       </w:r>
-      <w:proofErr w:type="gramStart"/>
-      <w:r>
-        <w:rPr>
-          <w:rFonts w:ascii="Times New Roman" w:hAnsi="Times New Roman" w:cs="Times New Roman"/>
-          <w:sz w:val="24"/>
-          <w:szCs w:val="24"/>
-        </w:rPr>
-        <w:t>has</w:t>
-      </w:r>
-      <w:proofErr w:type="gramEnd"/>
-      <w:r>
-        <w:rPr>
-          <w:rFonts w:ascii="Times New Roman" w:hAnsi="Times New Roman" w:cs="Times New Roman"/>
-          <w:sz w:val="24"/>
-          <w:szCs w:val="24"/>
-        </w:rPr>
-        <w:t xml:space="preserve"> no correlation</w:t>
+      <w:r>
+        <w:rPr>
+          <w:rFonts w:ascii="Times New Roman" w:hAnsi="Times New Roman" w:cs="Times New Roman"/>
+          <w:sz w:val="24"/>
+          <w:szCs w:val="24"/>
+        </w:rPr>
+        <w:t>have</w:t>
+      </w:r>
+      <w:r>
+        <w:rPr>
+          <w:rFonts w:ascii="Times New Roman" w:hAnsi="Times New Roman" w:cs="Times New Roman"/>
+          <w:sz w:val="24"/>
+          <w:szCs w:val="24"/>
+        </w:rPr>
+        <w:t xml:space="preserve"> no </w:t>
+      </w:r>
+      <w:r>
+        <w:rPr>
+          <w:rFonts w:ascii="Times New Roman" w:hAnsi="Times New Roman" w:cs="Times New Roman"/>
+          <w:sz w:val="24"/>
+          <w:szCs w:val="24"/>
+        </w:rPr>
+        <w:t>correlation,</w:t>
       </w:r>
       <w:r>
         <w:rPr>
@@ -13981,7 +13720,7 @@
                           </pic:cNvPicPr>
                         </pic:nvPicPr>
                         <pic:blipFill>
-                          <a:blip r:embed="rId35">
+                          <a:blip r:embed="rId33">
                             <a:extLst>
                               <a:ext uri="{28A0092B-C50C-407E-A947-70E740481C1C}">
                                 <a14:useLocalDpi xmlns:a14="http://schemas.microsoft.com/office/drawing/2010/main" val="0"/>
@@ -14140,7 +13879,7 @@
             <w:pict>
               <v:group w14:anchorId="718BB4E1" id="Group 194" o:spid="_x0000_s1042" style="position:absolute;left:0;text-align:left;margin-left:9.15pt;margin-top:130.3pt;width:451.3pt;height:171.65pt;z-index:251691008" coordsize="57315,21799" o:gfxdata="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">
                 <v:shape id="Picture 192" o:spid="_x0000_s1043" type="#_x0000_t75" alt="Chart, histogram, box and whisker chart&#10;&#10;Description automatically generated" style="position:absolute;width:57315;height:19970;visibility:visible;mso-wrap-style:square" o:gfxdata="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">
-                  <v:imagedata r:id="rId36" o:title="Chart, histogram, box and whisker chart&#10;&#10;Description automatically generated"/>
+                  <v:imagedata r:id="rId34" o:title="Chart, histogram, box and whisker chart&#10;&#10;Description automatically generated"/>
                 </v:shape>
                 <v:shape id="Text Box 193" o:spid="_x0000_s1044" type="#_x0000_t202" style="position:absolute;top:20339;width:57315;height:1460;visibility:visible;mso-wrap-style:square;v-text-anchor:top" o:gfxdata="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" stroked="f">
                   <v:textbox style="mso-fit-shape-to-text:t" inset="0,0,0,0">
@@ -14313,18 +14052,32 @@
           <w:szCs w:val="24"/>
         </w:rPr>
         <w:lastRenderedPageBreak/>
-        <w:t>which suggest the moving average (ma) order and autoregression (</w:t>
-      </w:r>
-      <w:proofErr w:type="spellStart"/>
-      <w:r>
-        <w:rPr>
-          <w:rFonts w:ascii="Times New Roman" w:hAnsi="Times New Roman" w:cs="Times New Roman"/>
-          <w:sz w:val="24"/>
-          <w:szCs w:val="24"/>
-        </w:rPr>
-        <w:t>ar</w:t>
-      </w:r>
-      <w:proofErr w:type="spellEnd"/>
+        <w:t>which suggest the moving average (</w:t>
+      </w:r>
+      <w:r>
+        <w:rPr>
+          <w:rFonts w:ascii="Times New Roman" w:hAnsi="Times New Roman" w:cs="Times New Roman"/>
+          <w:sz w:val="24"/>
+          <w:szCs w:val="24"/>
+        </w:rPr>
+        <w:t>MA</w:t>
+      </w:r>
+      <w:r>
+        <w:rPr>
+          <w:rFonts w:ascii="Times New Roman" w:hAnsi="Times New Roman" w:cs="Times New Roman"/>
+          <w:sz w:val="24"/>
+          <w:szCs w:val="24"/>
+        </w:rPr>
+        <w:t>) order and autoregression (</w:t>
+      </w:r>
+      <w:r>
+        <w:rPr>
+          <w:rFonts w:ascii="Times New Roman" w:hAnsi="Times New Roman" w:cs="Times New Roman"/>
+          <w:sz w:val="24"/>
+          <w:szCs w:val="24"/>
+        </w:rPr>
+        <w:t>AR</w:t>
+      </w:r>
       <w:r>
         <w:rPr>
           <w:rFonts w:ascii="Times New Roman" w:hAnsi="Times New Roman" w:cs="Times New Roman"/>
@@ -14384,23 +14137,37 @@
         </w:rPr>
         <w:t xml:space="preserve">Thus, we implement ARIMA model with parameters </w:t>
       </w:r>
-      <w:proofErr w:type="spellStart"/>
-      <w:r>
-        <w:rPr>
-          <w:rFonts w:ascii="Times New Roman" w:hAnsi="Times New Roman" w:cs="Times New Roman"/>
-          <w:sz w:val="24"/>
-          <w:szCs w:val="24"/>
-        </w:rPr>
-        <w:t>ar</w:t>
-      </w:r>
-      <w:proofErr w:type="spellEnd"/>
-      <w:r>
-        <w:rPr>
-          <w:rFonts w:ascii="Times New Roman" w:hAnsi="Times New Roman" w:cs="Times New Roman"/>
-          <w:sz w:val="24"/>
-          <w:szCs w:val="24"/>
-        </w:rPr>
-        <w:t xml:space="preserve"> = ma = 1 and seasonality parameter zero on the 13 factors. </w:t>
+      <w:r>
+        <w:rPr>
+          <w:rFonts w:ascii="Times New Roman" w:hAnsi="Times New Roman" w:cs="Times New Roman"/>
+          <w:sz w:val="24"/>
+          <w:szCs w:val="24"/>
+        </w:rPr>
+        <w:t>AR</w:t>
+      </w:r>
+      <w:r>
+        <w:rPr>
+          <w:rFonts w:ascii="Times New Roman" w:hAnsi="Times New Roman" w:cs="Times New Roman"/>
+          <w:sz w:val="24"/>
+          <w:szCs w:val="24"/>
+        </w:rPr>
+        <w:t xml:space="preserve"> = </w:t>
+      </w:r>
+      <w:r>
+        <w:rPr>
+          <w:rFonts w:ascii="Times New Roman" w:hAnsi="Times New Roman" w:cs="Times New Roman"/>
+          <w:sz w:val="24"/>
+          <w:szCs w:val="24"/>
+        </w:rPr>
+        <w:t>MA</w:t>
+      </w:r>
+      <w:r>
+        <w:rPr>
+          <w:rFonts w:ascii="Times New Roman" w:hAnsi="Times New Roman" w:cs="Times New Roman"/>
+          <w:sz w:val="24"/>
+          <w:szCs w:val="24"/>
+        </w:rPr>
+        <w:t xml:space="preserve"> = 1 and seasonality parameter zero on the 13 factors. </w:t>
       </w:r>
       <w:r>
         <w:rPr>
@@ -14544,25 +14311,7 @@
           <w:sz w:val="24"/>
           <w:szCs w:val="24"/>
         </w:rPr>
-        <w:t xml:space="preserve">and </w:t>
-      </w:r>
-      <w:proofErr w:type="gramStart"/>
-      <w:r>
-        <w:rPr>
-          <w:rFonts w:ascii="Times New Roman" w:hAnsi="Times New Roman" w:cs="Times New Roman"/>
-          <w:sz w:val="24"/>
-          <w:szCs w:val="24"/>
-        </w:rPr>
-        <w:t>on the basis of</w:t>
-      </w:r>
-      <w:proofErr w:type="gramEnd"/>
-      <w:r>
-        <w:rPr>
-          <w:rFonts w:ascii="Times New Roman" w:hAnsi="Times New Roman" w:cs="Times New Roman"/>
-          <w:sz w:val="24"/>
-          <w:szCs w:val="24"/>
-        </w:rPr>
-        <w:t xml:space="preserve"> prediction accuracy, we observe </w:t>
+        <w:t xml:space="preserve">and on the basis of prediction accuracy, we observe </w:t>
       </w:r>
       <w:r>
         <w:rPr>
@@ -14714,16 +14463,14 @@
         </w:rPr>
         <w:t xml:space="preserve">Similarly, we prepare a data frame of  all </w:t>
       </w:r>
-      <w:proofErr w:type="gramStart"/>
-      <w:r>
-        <w:rPr>
-          <w:rFonts w:ascii="Times New Roman" w:hAnsi="Times New Roman" w:cs="Times New Roman"/>
-          <w:sz w:val="24"/>
-          <w:szCs w:val="24"/>
-        </w:rPr>
-        <w:t>31 time</w:t>
-      </w:r>
-      <w:proofErr w:type="gramEnd"/>
+      <w:r>
+        <w:rPr>
+          <w:rFonts w:ascii="Times New Roman" w:hAnsi="Times New Roman" w:cs="Times New Roman"/>
+          <w:sz w:val="24"/>
+          <w:szCs w:val="24"/>
+        </w:rPr>
+        <w:t>31-time</w:t>
+      </w:r>
       <w:r>
         <w:rPr>
           <w:rFonts w:ascii="Times New Roman" w:hAnsi="Times New Roman" w:cs="Times New Roman"/>
@@ -14820,25 +14567,7 @@
           <w:sz w:val="24"/>
           <w:szCs w:val="24"/>
         </w:rPr>
-        <w:t xml:space="preserve">t machine learning cannot be applied to time series data directly as they can not capture the correlation between consecutive terms. So, to use machine learning models for time series, we need to add the lagged series of response variable to the predictors </w:t>
-      </w:r>
-      <w:proofErr w:type="gramStart"/>
-      <w:r>
-        <w:rPr>
-          <w:rFonts w:ascii="Times New Roman" w:hAnsi="Times New Roman" w:cs="Times New Roman"/>
-          <w:sz w:val="24"/>
-          <w:szCs w:val="24"/>
-        </w:rPr>
-        <w:t>in order to</w:t>
-      </w:r>
-      <w:proofErr w:type="gramEnd"/>
-      <w:r>
-        <w:rPr>
-          <w:rFonts w:ascii="Times New Roman" w:hAnsi="Times New Roman" w:cs="Times New Roman"/>
-          <w:sz w:val="24"/>
-          <w:szCs w:val="24"/>
-        </w:rPr>
-        <w:t xml:space="preserve"> capture the </w:t>
+        <w:t xml:space="preserve">t machine learning cannot be applied to time series data directly as they can not capture the correlation between consecutive terms. So, to use machine learning models for time series, we need to add the lagged series of response variable to the predictors in order to capture the </w:t>
       </w:r>
       <w:r>
         <w:rPr>
@@ -16763,25 +16492,7 @@
           <w:sz w:val="24"/>
           <w:szCs w:val="24"/>
         </w:rPr>
-        <w:t xml:space="preserve">The </w:t>
-      </w:r>
-      <w:proofErr w:type="gramStart"/>
-      <w:r>
-        <w:rPr>
-          <w:rFonts w:ascii="Times New Roman" w:hAnsi="Times New Roman" w:cs="Times New Roman"/>
-          <w:sz w:val="24"/>
-          <w:szCs w:val="24"/>
-        </w:rPr>
-        <w:t>aforementioned process</w:t>
-      </w:r>
-      <w:proofErr w:type="gramEnd"/>
-      <w:r>
-        <w:rPr>
-          <w:rFonts w:ascii="Times New Roman" w:hAnsi="Times New Roman" w:cs="Times New Roman"/>
-          <w:sz w:val="24"/>
-          <w:szCs w:val="24"/>
-        </w:rPr>
-        <w:t xml:space="preserve"> provides us the one path of prediction for </w:t>
+        <w:t xml:space="preserve">The aforementioned process provides us the one path of prediction for </w:t>
       </w:r>
       <w:r>
         <w:rPr>
@@ -17000,7 +16711,6 @@
         </w:rPr>
         <w:t>‘</w:t>
       </w:r>
-      <w:proofErr w:type="spellStart"/>
       <w:r>
         <w:rPr>
           <w:rFonts w:ascii="Times New Roman" w:hAnsi="Times New Roman" w:cs="Times New Roman"/>
@@ -17009,9 +16719,16 @@
           <w:sz w:val="24"/>
           <w:szCs w:val="24"/>
         </w:rPr>
-        <w:t>optimal_block_length</w:t>
-      </w:r>
-      <w:proofErr w:type="spellEnd"/>
+        <w:t>optimal_block_length()</w:t>
+      </w:r>
+      <w:r>
+        <w:rPr>
+          <w:rFonts w:ascii="Times New Roman" w:hAnsi="Times New Roman" w:cs="Times New Roman"/>
+          <w:sz w:val="24"/>
+          <w:szCs w:val="24"/>
+        </w:rPr>
+        <w:t>’ under package ‘</w:t>
+      </w:r>
       <w:r>
         <w:rPr>
           <w:rFonts w:ascii="Times New Roman" w:hAnsi="Times New Roman" w:cs="Times New Roman"/>
@@ -17020,28 +16737,8 @@
           <w:sz w:val="24"/>
           <w:szCs w:val="24"/>
         </w:rPr>
-        <w:t>()</w:t>
-      </w:r>
-      <w:r>
-        <w:rPr>
-          <w:rFonts w:ascii="Times New Roman" w:hAnsi="Times New Roman" w:cs="Times New Roman"/>
-          <w:sz w:val="24"/>
-          <w:szCs w:val="24"/>
-        </w:rPr>
-        <w:t>’ under package ‘</w:t>
-      </w:r>
-      <w:proofErr w:type="spellStart"/>
-      <w:r>
-        <w:rPr>
-          <w:rFonts w:ascii="Times New Roman" w:hAnsi="Times New Roman" w:cs="Times New Roman"/>
-          <w:b/>
-          <w:bCs/>
-          <w:sz w:val="24"/>
-          <w:szCs w:val="24"/>
-        </w:rPr>
         <w:t>arch.bootstrap</w:t>
       </w:r>
-      <w:proofErr w:type="spellEnd"/>
       <w:r>
         <w:rPr>
           <w:rFonts w:ascii="Times New Roman" w:hAnsi="Times New Roman" w:cs="Times New Roman"/>
@@ -17425,9 +17122,8 @@
           <w:szCs w:val="24"/>
           <w:lang w:eastAsia="en-IN"/>
         </w:rPr>
-        <w:t xml:space="preserve"> selected </w:t>
-      </w:r>
-      <w:proofErr w:type="gramStart"/>
+        <w:t xml:space="preserve"> selected on the basis of prediction errors obtained from these fitted models. The model selection criteria </w:t>
+      </w:r>
       <w:r>
         <w:rPr>
           <w:rFonts w:ascii="Times New Roman" w:eastAsia="Times New Roman" w:hAnsi="Times New Roman" w:cs="Times New Roman"/>
@@ -17436,31 +17132,8 @@
           <w:szCs w:val="24"/>
           <w:lang w:eastAsia="en-IN"/>
         </w:rPr>
-        <w:t>on the basis of</w:t>
-      </w:r>
-      <w:proofErr w:type="gramEnd"/>
-      <w:r>
-        <w:rPr>
-          <w:rFonts w:ascii="Times New Roman" w:eastAsia="Times New Roman" w:hAnsi="Times New Roman" w:cs="Times New Roman"/>
-          <w:color w:val="2D3B45"/>
-          <w:sz w:val="24"/>
-          <w:szCs w:val="24"/>
-          <w:lang w:eastAsia="en-IN"/>
-        </w:rPr>
-        <w:t xml:space="preserve"> prediction errors obtained from these fitted models. The model selection criteria </w:t>
-      </w:r>
-      <w:proofErr w:type="gramStart"/>
-      <w:r>
-        <w:rPr>
-          <w:rFonts w:ascii="Times New Roman" w:eastAsia="Times New Roman" w:hAnsi="Times New Roman" w:cs="Times New Roman"/>
-          <w:color w:val="2D3B45"/>
-          <w:sz w:val="24"/>
-          <w:szCs w:val="24"/>
-          <w:lang w:eastAsia="en-IN"/>
-        </w:rPr>
-        <w:t>is</w:t>
-      </w:r>
-      <w:proofErr w:type="gramEnd"/>
+        <w:t>are</w:t>
+      </w:r>
       <w:r>
         <w:rPr>
           <w:rFonts w:ascii="Times New Roman" w:eastAsia="Times New Roman" w:hAnsi="Times New Roman" w:cs="Times New Roman"/>
@@ -18398,19 +18071,8 @@
                 <w:szCs w:val="24"/>
                 <w:lang w:val="en-US" w:eastAsia="en-IN"/>
               </w:rPr>
-              <w:t xml:space="preserve">PCA + </w:t>
-            </w:r>
-            <w:proofErr w:type="spellStart"/>
-            <w:r>
-              <w:rPr>
-                <w:rFonts w:ascii="Times New Roman" w:hAnsi="Times New Roman" w:cs="Times New Roman"/>
-                <w:sz w:val="24"/>
-                <w:szCs w:val="24"/>
-                <w:lang w:val="en-US" w:eastAsia="en-IN"/>
-              </w:rPr>
-              <w:t>XGBoost</w:t>
-            </w:r>
-            <w:proofErr w:type="spellEnd"/>
+              <w:t>PCA + XGBoost</w:t>
+            </w:r>
           </w:p>
         </w:tc>
         <w:tc>
@@ -18583,7 +18245,7 @@
                     </pic:cNvPicPr>
                   </pic:nvPicPr>
                   <pic:blipFill>
-                    <a:blip r:embed="rId37">
+                    <a:blip r:embed="rId35">
                       <a:extLst>
                         <a:ext uri="{28A0092B-C50C-407E-A947-70E740481C1C}">
                           <a14:useLocalDpi xmlns:a14="http://schemas.microsoft.com/office/drawing/2010/main" val="0"/>
@@ -18861,29 +18523,7 @@
           <w:szCs w:val="24"/>
           <w:lang w:eastAsia="en-IN"/>
         </w:rPr>
-        <w:t xml:space="preserve">mean of prediction interval. The model is able to capture the dip in GDP growth rate around 2021 due to pandemic,  although this is not exactly same in magnitude but gives us the indication of </w:t>
-      </w:r>
-      <w:proofErr w:type="gramStart"/>
-      <w:r>
-        <w:rPr>
-          <w:rFonts w:ascii="Times New Roman" w:eastAsia="Times New Roman" w:hAnsi="Times New Roman" w:cs="Times New Roman"/>
-          <w:color w:val="000000" w:themeColor="text1"/>
-          <w:sz w:val="24"/>
-          <w:szCs w:val="24"/>
-          <w:lang w:eastAsia="en-IN"/>
-        </w:rPr>
-        <w:t>drop in</w:t>
-      </w:r>
-      <w:proofErr w:type="gramEnd"/>
-      <w:r>
-        <w:rPr>
-          <w:rFonts w:ascii="Times New Roman" w:eastAsia="Times New Roman" w:hAnsi="Times New Roman" w:cs="Times New Roman"/>
-          <w:color w:val="000000" w:themeColor="text1"/>
-          <w:sz w:val="24"/>
-          <w:szCs w:val="24"/>
-          <w:lang w:eastAsia="en-IN"/>
-        </w:rPr>
-        <w:t xml:space="preserve"> growth rate due to unseen reasons.</w:t>
+        <w:t>mean of prediction interval. The model is able to capture the dip in GDP growth rate around 2021 due to pandemic,  although this is not exactly same in magnitude but gives us the indication of drop in growth rate due to unseen reasons.</w:t>
       </w:r>
       <w:r>
         <w:rPr>
@@ -18945,7 +18585,7 @@
                           </pic:cNvPicPr>
                         </pic:nvPicPr>
                         <pic:blipFill>
-                          <a:blip r:embed="rId38">
+                          <a:blip r:embed="rId36">
                             <a:extLst>
                               <a:ext uri="{28A0092B-C50C-407E-A947-70E740481C1C}">
                                 <a14:useLocalDpi xmlns:a14="http://schemas.microsoft.com/office/drawing/2010/main" val="0"/>
@@ -19104,7 +18744,7 @@
             <w:pict>
               <v:group w14:anchorId="307CADAE" id="Group 197" o:spid="_x0000_s1045" style="position:absolute;left:0;text-align:left;margin-left:0;margin-top:64.55pt;width:431.55pt;height:207.75pt;z-index:251698176;mso-position-horizontal:center;mso-position-horizontal-relative:margin" coordsize="54806,26384" o:gfxdata="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">
                 <v:shape id="Picture 27" o:spid="_x0000_s1046" type="#_x0000_t75" alt="Chart&#10;&#10;Description automatically generated" style="position:absolute;width:54806;height:24358;visibility:visible;mso-wrap-style:square" o:gfxdata="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">
-                  <v:imagedata r:id="rId39" o:title="Chart&#10;&#10;Description automatically generated"/>
+                  <v:imagedata r:id="rId37" o:title="Chart&#10;&#10;Description automatically generated"/>
                 </v:shape>
                 <v:shape id="Text Box 196" o:spid="_x0000_s1047" type="#_x0000_t202" style="position:absolute;top:24923;width:54806;height:1461;visibility:visible;mso-wrap-style:square;v-text-anchor:top" o:gfxdata="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" stroked="f">
                   <v:textbox style="mso-fit-shape-to-text:t" inset="0,0,0,0">
@@ -20159,19 +19799,8 @@
                 <w:szCs w:val="24"/>
                 <w:lang w:val="en-US" w:eastAsia="en-IN"/>
               </w:rPr>
-              <w:t xml:space="preserve">PCA + </w:t>
-            </w:r>
-            <w:proofErr w:type="spellStart"/>
-            <w:r>
-              <w:rPr>
-                <w:rFonts w:ascii="Times New Roman" w:hAnsi="Times New Roman" w:cs="Times New Roman"/>
-                <w:sz w:val="24"/>
-                <w:szCs w:val="24"/>
-                <w:lang w:val="en-US" w:eastAsia="en-IN"/>
-              </w:rPr>
-              <w:t>XGBoost</w:t>
-            </w:r>
-            <w:proofErr w:type="spellEnd"/>
+              <w:t>PCA + XGBoost</w:t>
+            </w:r>
           </w:p>
         </w:tc>
         <w:tc>
@@ -20410,7 +20039,7 @@
                           </pic:cNvPicPr>
                         </pic:nvPicPr>
                         <pic:blipFill>
-                          <a:blip r:embed="rId40">
+                          <a:blip r:embed="rId38">
                             <a:extLst>
                               <a:ext uri="{28A0092B-C50C-407E-A947-70E740481C1C}">
                                 <a14:useLocalDpi xmlns:a14="http://schemas.microsoft.com/office/drawing/2010/main" val="0"/>
@@ -20575,7 +20204,7 @@
             <w:pict>
               <v:group w14:anchorId="4E9BF61B" id="Group 200" o:spid="_x0000_s1048" style="position:absolute;left:0;text-align:left;margin-left:0;margin-top:0;width:443.5pt;height:217.35pt;z-index:251702272;mso-position-horizontal:center;mso-position-horizontal-relative:margin;mso-width-relative:margin;mso-height-relative:margin" coordsize="55079,26492" o:gfxdata="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">
                 <v:shape id="Picture 198" o:spid="_x0000_s1049" type="#_x0000_t75" alt="Chart&#10;&#10;Description automatically generated" style="position:absolute;width:55079;height:24479;visibility:visible;mso-wrap-style:square" o:gfxdata="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">
-                  <v:imagedata r:id="rId41" o:title="Chart&#10;&#10;Description automatically generated"/>
+                  <v:imagedata r:id="rId39" o:title="Chart&#10;&#10;Description automatically generated"/>
                 </v:shape>
                 <v:shape id="Text Box 199" o:spid="_x0000_s1050" type="#_x0000_t202" style="position:absolute;top:25031;width:55079;height:1461;visibility:visible;mso-wrap-style:square;v-text-anchor:top" o:gfxdata="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" stroked="f">
                   <v:textbox inset="0,0,0,0">
@@ -20713,7 +20342,7 @@
                     </pic:cNvPicPr>
                   </pic:nvPicPr>
                   <pic:blipFill>
-                    <a:blip r:embed="rId42">
+                    <a:blip r:embed="rId40">
                       <a:extLst>
                         <a:ext uri="{28A0092B-C50C-407E-A947-70E740481C1C}">
                           <a14:useLocalDpi xmlns:a14="http://schemas.microsoft.com/office/drawing/2010/main" val="0"/>
@@ -20917,27 +20546,7 @@
           <w:szCs w:val="24"/>
           <w:lang w:eastAsia="en-IN"/>
         </w:rPr>
-        <w:t xml:space="preserve"> the prediction band is not much visible here as the prediction band is </w:t>
-      </w:r>
-      <w:proofErr w:type="gramStart"/>
-      <w:r>
-        <w:rPr>
-          <w:rFonts w:ascii="Times New Roman" w:hAnsi="Times New Roman" w:cs="Times New Roman"/>
-          <w:sz w:val="24"/>
-          <w:szCs w:val="24"/>
-          <w:lang w:eastAsia="en-IN"/>
-        </w:rPr>
-        <w:t>really narrow</w:t>
-      </w:r>
-      <w:proofErr w:type="gramEnd"/>
-      <w:r>
-        <w:rPr>
-          <w:rFonts w:ascii="Times New Roman" w:hAnsi="Times New Roman" w:cs="Times New Roman"/>
-          <w:sz w:val="24"/>
-          <w:szCs w:val="24"/>
-          <w:lang w:eastAsia="en-IN"/>
-        </w:rPr>
-        <w:t xml:space="preserve"> for </w:t>
+        <w:t xml:space="preserve"> the prediction band is not much visible here as the prediction band is really narrow for </w:t>
       </w:r>
       <w:r>
         <w:rPr>
@@ -21909,7 +21518,6 @@
                 <w:lang w:eastAsia="en-IN"/>
               </w:rPr>
             </w:pPr>
-            <w:proofErr w:type="spellStart"/>
             <w:r>
               <w:rPr>
                 <w:rFonts w:ascii="Times New Roman" w:hAnsi="Times New Roman" w:cs="Times New Roman"/>
@@ -21921,7 +21529,6 @@
               </w:rPr>
               <w:t>XGBoost</w:t>
             </w:r>
-            <w:proofErr w:type="spellEnd"/>
           </w:p>
         </w:tc>
         <w:tc>
@@ -22114,7 +21721,7 @@
                     </pic:cNvPicPr>
                   </pic:nvPicPr>
                   <pic:blipFill>
-                    <a:blip r:embed="rId43">
+                    <a:blip r:embed="rId41">
                       <a:extLst>
                         <a:ext uri="{28A0092B-C50C-407E-A947-70E740481C1C}">
                           <a14:useLocalDpi xmlns:a14="http://schemas.microsoft.com/office/drawing/2010/main" val="0"/>
@@ -22307,7 +21914,7 @@
                     </pic:cNvPicPr>
                   </pic:nvPicPr>
                   <pic:blipFill>
-                    <a:blip r:embed="rId44">
+                    <a:blip r:embed="rId42">
                       <a:extLst>
                         <a:ext uri="{28A0092B-C50C-407E-A947-70E740481C1C}">
                           <a14:useLocalDpi xmlns:a14="http://schemas.microsoft.com/office/drawing/2010/main" val="0"/>
@@ -22453,29 +22060,7 @@
           <w:lang w:eastAsia="en-IN"/>
         </w:rPr>
         <w:lastRenderedPageBreak/>
-        <w:t xml:space="preserve">The growth rate prediction follows the trends slightly but not completely as it is </w:t>
-      </w:r>
-      <w:proofErr w:type="gramStart"/>
-      <w:r>
-        <w:rPr>
-          <w:rFonts w:ascii="Times New Roman" w:eastAsia="Times New Roman" w:hAnsi="Times New Roman" w:cs="Times New Roman"/>
-          <w:bCs/>
-          <w:sz w:val="24"/>
-          <w:szCs w:val="24"/>
-          <w:lang w:eastAsia="en-IN"/>
-        </w:rPr>
-        <w:t>really hard</w:t>
-      </w:r>
-      <w:proofErr w:type="gramEnd"/>
-      <w:r>
-        <w:rPr>
-          <w:rFonts w:ascii="Times New Roman" w:eastAsia="Times New Roman" w:hAnsi="Times New Roman" w:cs="Times New Roman"/>
-          <w:bCs/>
-          <w:sz w:val="24"/>
-          <w:szCs w:val="24"/>
-          <w:lang w:eastAsia="en-IN"/>
-        </w:rPr>
-        <w:t xml:space="preserve"> to figure out the categories and keywords that may indicate the E-Commerce sales</w:t>
+        <w:t>The growth rate prediction follows the trends slightly but not completely as it is really hard to figure out the categories and keywords that may indicate the E-Commerce sales</w:t>
       </w:r>
       <w:r>
         <w:rPr>
@@ -22619,7 +22204,7 @@
                     </pic:cNvPicPr>
                   </pic:nvPicPr>
                   <pic:blipFill>
-                    <a:blip r:embed="rId45">
+                    <a:blip r:embed="rId43">
                       <a:extLst>
                         <a:ext uri="{28A0092B-C50C-407E-A947-70E740481C1C}">
                           <a14:useLocalDpi xmlns:a14="http://schemas.microsoft.com/office/drawing/2010/main" val="0"/>
@@ -22863,7 +22448,7 @@
                     </pic:cNvPicPr>
                   </pic:nvPicPr>
                   <pic:blipFill>
-                    <a:blip r:embed="rId46">
+                    <a:blip r:embed="rId44">
                       <a:extLst>
                         <a:ext uri="{28A0092B-C50C-407E-A947-70E740481C1C}">
                           <a14:useLocalDpi xmlns:a14="http://schemas.microsoft.com/office/drawing/2010/main" val="0"/>
@@ -22985,27 +22570,7 @@
           <w:lang w:eastAsia="en-IN"/>
         </w:rPr>
         <w:lastRenderedPageBreak/>
-        <w:t xml:space="preserve">We can see the model fit changes a lot if do not change Google Trends and we would not be comfortable to use model fit, shown in Figure 15, for making predictions. Moreover, we have increased train set here </w:t>
-      </w:r>
-      <w:proofErr w:type="gramStart"/>
-      <w:r>
-        <w:rPr>
-          <w:rFonts w:ascii="Times New Roman" w:hAnsi="Times New Roman" w:cs="Times New Roman"/>
-          <w:sz w:val="24"/>
-          <w:szCs w:val="24"/>
-          <w:lang w:eastAsia="en-IN"/>
-        </w:rPr>
-        <w:t>in order to</w:t>
-      </w:r>
-      <w:proofErr w:type="gramEnd"/>
-      <w:r>
-        <w:rPr>
-          <w:rFonts w:ascii="Times New Roman" w:hAnsi="Times New Roman" w:cs="Times New Roman"/>
-          <w:sz w:val="24"/>
-          <w:szCs w:val="24"/>
-          <w:lang w:eastAsia="en-IN"/>
-        </w:rPr>
-        <w:t xml:space="preserve"> include the pandemic period in the model fit which can give us the estimate how the model fit will change if the data sees sudden dip or surge in macro-economic indicators.</w:t>
+        <w:t>We can see the model fit changes a lot if do not change Google Trends and we would not be comfortable to use model fit, shown in Figure 15, for making predictions. Moreover, we have increased train set here in order to include the pandemic period in the model fit which can give us the estimate how the model fit will change if the data sees sudden dip or surge in macro-economic indicators.</w:t>
       </w:r>
       <w:r>
         <w:rPr>
@@ -23114,7 +22679,7 @@
                           </pic:cNvPicPr>
                         </pic:nvPicPr>
                         <pic:blipFill>
-                          <a:blip r:embed="rId47">
+                          <a:blip r:embed="rId45">
                             <a:extLst>
                               <a:ext uri="{28A0092B-C50C-407E-A947-70E740481C1C}">
                                 <a14:useLocalDpi xmlns:a14="http://schemas.microsoft.com/office/drawing/2010/main" val="0"/>
@@ -23267,7 +22832,7 @@
             <w:pict>
               <v:group w14:anchorId="3A073B7E" id="Group 209" o:spid="_x0000_s1051" style="position:absolute;left:0;text-align:left;margin-left:0;margin-top:108.15pt;width:525.3pt;height:191.05pt;z-index:251707392;mso-position-horizontal:center;mso-position-horizontal-relative:margin" coordsize="66713,24263" o:gfxdata="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">
                 <v:shape id="Picture 7" o:spid="_x0000_s1052" type="#_x0000_t75" alt="A picture containing background pattern&#10;&#10;Description automatically generated" style="position:absolute;width:66713;height:22237;visibility:visible;mso-wrap-style:square" o:gfxdata="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">
-                  <v:imagedata r:id="rId48" o:title="A picture containing background pattern&#10;&#10;Description automatically generated"/>
+                  <v:imagedata r:id="rId46" o:title="A picture containing background pattern&#10;&#10;Description automatically generated"/>
                 </v:shape>
                 <v:shape id="Text Box 208" o:spid="_x0000_s1053" type="#_x0000_t202" style="position:absolute;top:22802;width:66713;height:1461;visibility:visible;mso-wrap-style:square;v-text-anchor:top" o:gfxdata="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" stroked="f">
                   <v:textbox style="mso-fit-shape-to-text:t" inset="0,0,0,0">
@@ -23786,27 +23351,7 @@
           <w:szCs w:val="24"/>
           <w:lang w:eastAsia="en-IN"/>
         </w:rPr>
-        <w:t xml:space="preserve">) </w:t>
-      </w:r>
-      <w:proofErr w:type="gramStart"/>
-      <w:r>
-        <w:rPr>
-          <w:rFonts w:ascii="Times New Roman" w:eastAsia="Times New Roman" w:hAnsi="Times New Roman" w:cs="Times New Roman"/>
-          <w:sz w:val="24"/>
-          <w:szCs w:val="24"/>
-          <w:lang w:eastAsia="en-IN"/>
-        </w:rPr>
-        <w:t>in order to</w:t>
-      </w:r>
-      <w:proofErr w:type="gramEnd"/>
-      <w:r>
-        <w:rPr>
-          <w:rFonts w:ascii="Times New Roman" w:eastAsia="Times New Roman" w:hAnsi="Times New Roman" w:cs="Times New Roman"/>
-          <w:sz w:val="24"/>
-          <w:szCs w:val="24"/>
-          <w:lang w:eastAsia="en-IN"/>
-        </w:rPr>
-        <w:t xml:space="preserve"> nowcast the values. The comparative study </w:t>
+        <w:t xml:space="preserve">) in order to nowcast the values. The comparative study </w:t>
       </w:r>
       <w:r>
         <w:rPr>
@@ -24166,7 +23711,7 @@
           <w:szCs w:val="24"/>
           <w:lang w:eastAsia="en-IN"/>
         </w:rPr>
-        <w:t>One more tab can be created which can provide user the ability to train and test the model by using different predictors, that will take 2-3 hours to generate the results as the DFM model takes 10-15 minutes to run and bootstrap for three indicators ta</w:t>
+        <w:t xml:space="preserve">One more tab can be created which can provide user the ability to train and test the model by using different predictors, </w:t>
       </w:r>
       <w:r>
         <w:rPr>
@@ -24175,6 +23720,24 @@
           <w:szCs w:val="24"/>
           <w:lang w:eastAsia="en-IN"/>
         </w:rPr>
+        <w:t>which</w:t>
+      </w:r>
+      <w:r>
+        <w:rPr>
+          <w:rFonts w:ascii="Times New Roman" w:eastAsia="Times New Roman" w:hAnsi="Times New Roman" w:cs="Times New Roman"/>
+          <w:sz w:val="24"/>
+          <w:szCs w:val="24"/>
+          <w:lang w:eastAsia="en-IN"/>
+        </w:rPr>
+        <w:t xml:space="preserve"> will take 2-3 hours to generate the results as the DFM model takes 10-15 minutes to run and bootstrap for three indicators ta</w:t>
+      </w:r>
+      <w:r>
+        <w:rPr>
+          <w:rFonts w:ascii="Times New Roman" w:eastAsia="Times New Roman" w:hAnsi="Times New Roman" w:cs="Times New Roman"/>
+          <w:sz w:val="24"/>
+          <w:szCs w:val="24"/>
+          <w:lang w:eastAsia="en-IN"/>
+        </w:rPr>
         <w:t>k</w:t>
       </w:r>
       <w:r>
@@ -24220,27 +23783,7 @@
           <w:szCs w:val="24"/>
           <w:lang w:eastAsia="en-IN"/>
         </w:rPr>
-        <w:t xml:space="preserve">Moreover, a dropdown can be provided to select any model among the DFM+ARIMA, LASSO, Random Forest and </w:t>
-      </w:r>
-      <w:proofErr w:type="spellStart"/>
-      <w:r>
-        <w:rPr>
-          <w:rFonts w:ascii="Times New Roman" w:eastAsia="Times New Roman" w:hAnsi="Times New Roman" w:cs="Times New Roman"/>
-          <w:sz w:val="24"/>
-          <w:szCs w:val="24"/>
-          <w:lang w:eastAsia="en-IN"/>
-        </w:rPr>
-        <w:t>XGBoost</w:t>
-      </w:r>
-      <w:proofErr w:type="spellEnd"/>
-      <w:r>
-        <w:rPr>
-          <w:rFonts w:ascii="Times New Roman" w:eastAsia="Times New Roman" w:hAnsi="Times New Roman" w:cs="Times New Roman"/>
-          <w:sz w:val="24"/>
-          <w:szCs w:val="24"/>
-          <w:lang w:eastAsia="en-IN"/>
-        </w:rPr>
-        <w:t xml:space="preserve"> to make predictions.  </w:t>
+        <w:t xml:space="preserve">Moreover, a dropdown can be provided to select any model among the DFM+ARIMA, LASSO, Random Forest and XGBoost to make predictions.  </w:t>
       </w:r>
       <w:r>
         <w:rPr>
@@ -24468,21 +24011,7 @@
         <w:rPr>
           <w:rFonts w:ascii="Times New Roman" w:hAnsi="Times New Roman" w:cs="Times New Roman"/>
         </w:rPr>
-        <w:t xml:space="preserve">[3] </w:t>
-      </w:r>
-      <w:proofErr w:type="spellStart"/>
-      <w:r>
-        <w:rPr>
-          <w:rFonts w:ascii="Times New Roman" w:hAnsi="Times New Roman" w:cs="Times New Roman"/>
-        </w:rPr>
-        <w:t>Woloszko</w:t>
-      </w:r>
-      <w:proofErr w:type="spellEnd"/>
-      <w:r>
-        <w:rPr>
-          <w:rFonts w:ascii="Times New Roman" w:hAnsi="Times New Roman" w:cs="Times New Roman"/>
-        </w:rPr>
-        <w:t>, N. (2020). Tracking activity in real time with Google Trends, OECD Economics Department Working Papers, No. 1634, OECD Publishing, Paris.</w:t>
+        <w:t>[3] Woloszko, N. (2020). Tracking activity in real time with Google Trends, OECD Economics Department Working Papers, No. 1634, OECD Publishing, Paris.</w:t>
       </w:r>
     </w:p>
     <w:p>
@@ -24507,61 +24036,7 @@
           <w:color w:val="222222"/>
           <w:shd w:val="clear" w:color="auto" w:fill="FFFFFF"/>
         </w:rPr>
-        <w:t xml:space="preserve">Dauphin, M.J.F., </w:t>
-      </w:r>
-      <w:proofErr w:type="spellStart"/>
-      <w:r>
-        <w:rPr>
-          <w:rFonts w:ascii="Times New Roman" w:hAnsi="Times New Roman" w:cs="Times New Roman"/>
-          <w:color w:val="222222"/>
-          <w:shd w:val="clear" w:color="auto" w:fill="FFFFFF"/>
-        </w:rPr>
-        <w:t>Dybczak</w:t>
-      </w:r>
-      <w:proofErr w:type="spellEnd"/>
-      <w:r>
-        <w:rPr>
-          <w:rFonts w:ascii="Times New Roman" w:hAnsi="Times New Roman" w:cs="Times New Roman"/>
-          <w:color w:val="222222"/>
-          <w:shd w:val="clear" w:color="auto" w:fill="FFFFFF"/>
-        </w:rPr>
-        <w:t xml:space="preserve">, M.K., Maneely, M., </w:t>
-      </w:r>
-      <w:proofErr w:type="spellStart"/>
-      <w:r>
-        <w:rPr>
-          <w:rFonts w:ascii="Times New Roman" w:hAnsi="Times New Roman" w:cs="Times New Roman"/>
-          <w:color w:val="222222"/>
-          <w:shd w:val="clear" w:color="auto" w:fill="FFFFFF"/>
-        </w:rPr>
-        <w:t>Sanjani</w:t>
-      </w:r>
-      <w:proofErr w:type="spellEnd"/>
-      <w:r>
-        <w:rPr>
-          <w:rFonts w:ascii="Times New Roman" w:hAnsi="Times New Roman" w:cs="Times New Roman"/>
-          <w:color w:val="222222"/>
-          <w:shd w:val="clear" w:color="auto" w:fill="FFFFFF"/>
-        </w:rPr>
-        <w:t xml:space="preserve">, M.T., </w:t>
-      </w:r>
-      <w:proofErr w:type="spellStart"/>
-      <w:r>
-        <w:rPr>
-          <w:rFonts w:ascii="Times New Roman" w:hAnsi="Times New Roman" w:cs="Times New Roman"/>
-          <w:color w:val="222222"/>
-          <w:shd w:val="clear" w:color="auto" w:fill="FFFFFF"/>
-        </w:rPr>
-        <w:t>Suphaphiphat</w:t>
-      </w:r>
-      <w:proofErr w:type="spellEnd"/>
-      <w:r>
-        <w:rPr>
-          <w:rFonts w:ascii="Times New Roman" w:hAnsi="Times New Roman" w:cs="Times New Roman"/>
-          <w:color w:val="222222"/>
-          <w:shd w:val="clear" w:color="auto" w:fill="FFFFFF"/>
-        </w:rPr>
-        <w:t>, M.N., Wang, Y. and Zhang, H., 2022. </w:t>
+        <w:t>Dauphin, M.J.F., Dybczak, M.K., Maneely, M., Sanjani, M.T., Suphaphiphat, M.N., Wang, Y. and Zhang, H., 2022. </w:t>
       </w:r>
       <w:r>
         <w:rPr>
@@ -24598,43 +24073,7 @@
           <w:color w:val="222222"/>
           <w:shd w:val="clear" w:color="auto" w:fill="FFFFFF"/>
         </w:rPr>
-        <w:t xml:space="preserve">[5] Richardson, A., van </w:t>
-      </w:r>
-      <w:proofErr w:type="spellStart"/>
-      <w:r>
-        <w:rPr>
-          <w:rFonts w:ascii="Times New Roman" w:hAnsi="Times New Roman" w:cs="Times New Roman"/>
-          <w:color w:val="222222"/>
-          <w:shd w:val="clear" w:color="auto" w:fill="FFFFFF"/>
-        </w:rPr>
-        <w:t>Florenstein</w:t>
-      </w:r>
-      <w:proofErr w:type="spellEnd"/>
-      <w:r>
-        <w:rPr>
-          <w:rFonts w:ascii="Times New Roman" w:hAnsi="Times New Roman" w:cs="Times New Roman"/>
-          <w:color w:val="222222"/>
-          <w:shd w:val="clear" w:color="auto" w:fill="FFFFFF"/>
-        </w:rPr>
-        <w:t xml:space="preserve"> Mulder, T. and </w:t>
-      </w:r>
-      <w:proofErr w:type="spellStart"/>
-      <w:r>
-        <w:rPr>
-          <w:rFonts w:ascii="Times New Roman" w:hAnsi="Times New Roman" w:cs="Times New Roman"/>
-          <w:color w:val="222222"/>
-          <w:shd w:val="clear" w:color="auto" w:fill="FFFFFF"/>
-        </w:rPr>
-        <w:t>Vehbi</w:t>
-      </w:r>
-      <w:proofErr w:type="spellEnd"/>
-      <w:r>
-        <w:rPr>
-          <w:rFonts w:ascii="Times New Roman" w:hAnsi="Times New Roman" w:cs="Times New Roman"/>
-          <w:color w:val="222222"/>
-          <w:shd w:val="clear" w:color="auto" w:fill="FFFFFF"/>
-        </w:rPr>
-        <w:t>, T., 2021. Nowcasting GDP using machine-learning algorithms: A real-time assessment. </w:t>
+        <w:t>[5] Richardson, A., van Florenstein Mulder, T. and Vehbi, T., 2021. Nowcasting GDP using machine-learning algorithms: A real-time assessment. </w:t>
       </w:r>
       <w:r>
         <w:rPr>
@@ -24799,7 +24238,7 @@
         </w:rPr>
         <w:t xml:space="preserve">: </w:t>
       </w:r>
-      <w:hyperlink r:id="rId49" w:history="1">
+      <w:hyperlink r:id="rId47" w:history="1">
         <w:r>
           <w:rPr>
             <w:rStyle w:val="Hyperlink"/>
@@ -24851,7 +24290,7 @@
         </w:rPr>
         <w:t xml:space="preserve">: </w:t>
       </w:r>
-      <w:hyperlink r:id="rId50" w:history="1">
+      <w:hyperlink r:id="rId48" w:history="1">
         <w:r>
           <w:rPr>
             <w:rStyle w:val="Hyperlink"/>
@@ -24903,7 +24342,7 @@
         </w:rPr>
         <w:t xml:space="preserve">: </w:t>
       </w:r>
-      <w:hyperlink r:id="rId51" w:history="1">
+      <w:hyperlink r:id="rId49" w:history="1">
         <w:r>
           <w:rPr>
             <w:rStyle w:val="Hyperlink"/>
@@ -24980,7 +24419,7 @@
         </w:rPr>
         <w:t xml:space="preserve">: </w:t>
       </w:r>
-      <w:hyperlink r:id="rId52" w:history="1">
+      <w:hyperlink r:id="rId50" w:history="1">
         <w:r>
           <w:rPr>
             <w:rStyle w:val="Hyperlink"/>
@@ -25015,29 +24454,7 @@
           <w:szCs w:val="24"/>
           <w:shd w:val="clear" w:color="auto" w:fill="FFFFFF"/>
         </w:rPr>
-        <w:t>Python library ‘</w:t>
-      </w:r>
-      <w:proofErr w:type="spellStart"/>
-      <w:r>
-        <w:rPr>
-          <w:rFonts w:ascii="Times New Roman" w:hAnsi="Times New Roman" w:cs="Times New Roman"/>
-          <w:color w:val="222222"/>
-          <w:sz w:val="24"/>
-          <w:szCs w:val="24"/>
-          <w:shd w:val="clear" w:color="auto" w:fill="FFFFFF"/>
-        </w:rPr>
-        <w:t>Pytrends</w:t>
-      </w:r>
-      <w:proofErr w:type="spellEnd"/>
-      <w:r>
-        <w:rPr>
-          <w:rFonts w:ascii="Times New Roman" w:hAnsi="Times New Roman" w:cs="Times New Roman"/>
-          <w:color w:val="222222"/>
-          <w:sz w:val="24"/>
-          <w:szCs w:val="24"/>
-          <w:shd w:val="clear" w:color="auto" w:fill="FFFFFF"/>
-        </w:rPr>
-        <w:t>’ is used to access the Google Trends data.</w:t>
+        <w:t>Python library ‘Pytrends’ is used to access the Google Trends data.</w:t>
       </w:r>
     </w:p>
     <w:p>
@@ -25079,29 +24496,7 @@
           <w:szCs w:val="24"/>
           <w:shd w:val="clear" w:color="auto" w:fill="FFFFFF"/>
         </w:rPr>
-        <w:t xml:space="preserve">Link to </w:t>
-      </w:r>
-      <w:proofErr w:type="spellStart"/>
-      <w:r>
-        <w:rPr>
-          <w:rFonts w:ascii="Times New Roman" w:hAnsi="Times New Roman" w:cs="Times New Roman"/>
-          <w:color w:val="000000" w:themeColor="text1"/>
-          <w:sz w:val="24"/>
-          <w:szCs w:val="24"/>
-          <w:shd w:val="clear" w:color="auto" w:fill="FFFFFF"/>
-        </w:rPr>
-        <w:t>Github</w:t>
-      </w:r>
-      <w:proofErr w:type="spellEnd"/>
-      <w:r>
-        <w:rPr>
-          <w:rFonts w:ascii="Times New Roman" w:hAnsi="Times New Roman" w:cs="Times New Roman"/>
-          <w:color w:val="000000" w:themeColor="text1"/>
-          <w:sz w:val="24"/>
-          <w:szCs w:val="24"/>
-          <w:shd w:val="clear" w:color="auto" w:fill="FFFFFF"/>
-        </w:rPr>
-        <w:t xml:space="preserve"> repository to get the North American Industry Classification System (</w:t>
+        <w:t>Link to Github repository to get the North American Industry Classification System (</w:t>
       </w:r>
       <w:r>
         <w:rPr>
@@ -25153,7 +24548,7 @@
           <w:shd w:val="clear" w:color="auto" w:fill="FFFFFF"/>
         </w:rPr>
       </w:pPr>
-      <w:hyperlink r:id="rId53" w:history="1">
+      <w:hyperlink r:id="rId51" w:history="1">
         <w:r>
           <w:rPr>
             <w:rStyle w:val="Hyperlink"/>
@@ -25209,7 +24604,6 @@
         </w:rPr>
         <w:t xml:space="preserve">Link to our </w:t>
       </w:r>
-      <w:proofErr w:type="spellStart"/>
       <w:r>
         <w:rPr>
           <w:rFonts w:ascii="Times New Roman" w:hAnsi="Times New Roman" w:cs="Times New Roman"/>
@@ -25218,9 +24612,8 @@
           <w:szCs w:val="24"/>
           <w:shd w:val="clear" w:color="auto" w:fill="FFFFFF"/>
         </w:rPr>
-        <w:t>Github</w:t>
-      </w:r>
-      <w:proofErr w:type="spellEnd"/>
+        <w:t>GitHub</w:t>
+      </w:r>
       <w:r>
         <w:rPr>
           <w:rFonts w:ascii="Times New Roman" w:hAnsi="Times New Roman" w:cs="Times New Roman"/>
@@ -25246,7 +24639,7 @@
           <w:shd w:val="clear" w:color="auto" w:fill="FFFFFF"/>
         </w:rPr>
       </w:pPr>
-      <w:hyperlink r:id="rId54" w:history="1">
+      <w:hyperlink r:id="rId52" w:history="1">
         <w:r>
           <w:rPr>
             <w:rStyle w:val="Hyperlink"/>
@@ -25302,7 +24695,6 @@
         </w:rPr>
         <w:t xml:space="preserve">Link to important scripts in our </w:t>
       </w:r>
-      <w:proofErr w:type="spellStart"/>
       <w:r>
         <w:rPr>
           <w:rFonts w:ascii="Times New Roman" w:hAnsi="Times New Roman" w:cs="Times New Roman"/>
@@ -25311,9 +24703,8 @@
           <w:szCs w:val="24"/>
           <w:shd w:val="clear" w:color="auto" w:fill="FFFFFF"/>
         </w:rPr>
-        <w:t>Github</w:t>
-      </w:r>
-      <w:proofErr w:type="spellEnd"/>
+        <w:t>GitHub</w:t>
+      </w:r>
       <w:r>
         <w:rPr>
           <w:rFonts w:ascii="Times New Roman" w:hAnsi="Times New Roman" w:cs="Times New Roman"/>
@@ -25420,29 +24811,7 @@
           <w:szCs w:val="24"/>
           <w:shd w:val="clear" w:color="auto" w:fill="FFFFFF"/>
         </w:rPr>
-        <w:t xml:space="preserve"> and stores it in ‘/data/</w:t>
-      </w:r>
-      <w:proofErr w:type="spellStart"/>
-      <w:r>
-        <w:rPr>
-          <w:rFonts w:ascii="Times New Roman" w:hAnsi="Times New Roman" w:cs="Times New Roman"/>
-          <w:color w:val="000000" w:themeColor="text1"/>
-          <w:sz w:val="24"/>
-          <w:szCs w:val="24"/>
-          <w:shd w:val="clear" w:color="auto" w:fill="FFFFFF"/>
-        </w:rPr>
-        <w:t>storeddata</w:t>
-      </w:r>
-      <w:proofErr w:type="spellEnd"/>
-      <w:r>
-        <w:rPr>
-          <w:rFonts w:ascii="Times New Roman" w:hAnsi="Times New Roman" w:cs="Times New Roman"/>
-          <w:color w:val="000000" w:themeColor="text1"/>
-          <w:sz w:val="24"/>
-          <w:szCs w:val="24"/>
-          <w:shd w:val="clear" w:color="auto" w:fill="FFFFFF"/>
-        </w:rPr>
-        <w:t xml:space="preserve">’ folder. </w:t>
+        <w:t xml:space="preserve"> and stores it in ‘/data/storeddata’ folder. </w:t>
       </w:r>
     </w:p>
     <w:p>
@@ -25468,7 +24837,7 @@
         </w:rPr>
         <w:t xml:space="preserve">Link: </w:t>
       </w:r>
-      <w:hyperlink r:id="rId55" w:history="1">
+      <w:hyperlink r:id="rId53" w:history="1">
         <w:r>
           <w:rPr>
             <w:rStyle w:val="Hyperlink"/>
@@ -25594,9 +24963,8 @@
           <w:szCs w:val="24"/>
           <w:shd w:val="clear" w:color="auto" w:fill="FFFFFF"/>
         </w:rPr>
-        <w:t xml:space="preserve">, makes prediction, implements </w:t>
-      </w:r>
-      <w:proofErr w:type="gramStart"/>
+        <w:t>, makes prediction, implements bootstrap and calculates prediction interval for all the three indicators by using the predictors data stored by running script1_extractGoogleTrendsData.py</w:t>
+      </w:r>
       <w:r>
         <w:rPr>
           <w:rFonts w:ascii="Times New Roman" w:hAnsi="Times New Roman" w:cs="Times New Roman"/>
@@ -25605,9 +24973,8 @@
           <w:szCs w:val="24"/>
           <w:shd w:val="clear" w:color="auto" w:fill="FFFFFF"/>
         </w:rPr>
-        <w:t>bootstrap</w:t>
-      </w:r>
-      <w:proofErr w:type="gramEnd"/>
+        <w:t xml:space="preserve">. After fitting </w:t>
+      </w:r>
       <w:r>
         <w:rPr>
           <w:rFonts w:ascii="Times New Roman" w:hAnsi="Times New Roman" w:cs="Times New Roman"/>
@@ -25616,7 +24983,7 @@
           <w:szCs w:val="24"/>
           <w:shd w:val="clear" w:color="auto" w:fill="FFFFFF"/>
         </w:rPr>
-        <w:t xml:space="preserve"> and calculates prediction interval for all the three indicators by using the predictors data stored by running script1_extractGoogleTrendsData.py</w:t>
+        <w:t>models,</w:t>
       </w:r>
       <w:r>
         <w:rPr>
@@ -25626,51 +24993,7 @@
           <w:szCs w:val="24"/>
           <w:shd w:val="clear" w:color="auto" w:fill="FFFFFF"/>
         </w:rPr>
-        <w:t xml:space="preserve">. After fitting </w:t>
-      </w:r>
-      <w:proofErr w:type="gramStart"/>
-      <w:r>
-        <w:rPr>
-          <w:rFonts w:ascii="Times New Roman" w:hAnsi="Times New Roman" w:cs="Times New Roman"/>
-          <w:color w:val="000000" w:themeColor="text1"/>
-          <w:sz w:val="24"/>
-          <w:szCs w:val="24"/>
-          <w:shd w:val="clear" w:color="auto" w:fill="FFFFFF"/>
-        </w:rPr>
-        <w:t>models</w:t>
-      </w:r>
-      <w:proofErr w:type="gramEnd"/>
-      <w:r>
-        <w:rPr>
-          <w:rFonts w:ascii="Times New Roman" w:hAnsi="Times New Roman" w:cs="Times New Roman"/>
-          <w:color w:val="000000" w:themeColor="text1"/>
-          <w:sz w:val="24"/>
-          <w:szCs w:val="24"/>
-          <w:shd w:val="clear" w:color="auto" w:fill="FFFFFF"/>
-        </w:rPr>
-        <w:t xml:space="preserve"> it stores the predicted and fitted data in ‘/data/</w:t>
-      </w:r>
-      <w:proofErr w:type="spellStart"/>
-      <w:r>
-        <w:rPr>
-          <w:rFonts w:ascii="Times New Roman" w:hAnsi="Times New Roman" w:cs="Times New Roman"/>
-          <w:color w:val="000000" w:themeColor="text1"/>
-          <w:sz w:val="24"/>
-          <w:szCs w:val="24"/>
-          <w:shd w:val="clear" w:color="auto" w:fill="FFFFFF"/>
-        </w:rPr>
-        <w:t>storeddata</w:t>
-      </w:r>
-      <w:proofErr w:type="spellEnd"/>
-      <w:r>
-        <w:rPr>
-          <w:rFonts w:ascii="Times New Roman" w:hAnsi="Times New Roman" w:cs="Times New Roman"/>
-          <w:color w:val="000000" w:themeColor="text1"/>
-          <w:sz w:val="24"/>
-          <w:szCs w:val="24"/>
-          <w:shd w:val="clear" w:color="auto" w:fill="FFFFFF"/>
-        </w:rPr>
-        <w:t>’ folder</w:t>
+        <w:t xml:space="preserve"> it stores the predicted and fitted data in ‘/data/storeddata’ folder</w:t>
       </w:r>
       <w:r>
         <w:rPr>
@@ -25707,7 +25030,7 @@
         <w:lastRenderedPageBreak/>
         <w:t xml:space="preserve">Link: </w:t>
       </w:r>
-      <w:hyperlink r:id="rId56" w:history="1">
+      <w:hyperlink r:id="rId54" w:history="1">
         <w:r>
           <w:rPr>
             <w:rStyle w:val="Hyperlink"/>
@@ -25825,7 +25148,7 @@
         </w:rPr>
         <w:t xml:space="preserve">Link: </w:t>
       </w:r>
-      <w:hyperlink r:id="rId57" w:history="1">
+      <w:hyperlink r:id="rId55" w:history="1">
         <w:r>
           <w:rPr>
             <w:rStyle w:val="Hyperlink"/>
@@ -25931,7 +25254,7 @@
       </w:pPr>
     </w:p>
     <w:sectPr>
-      <w:footerReference w:type="default" r:id="rId58"/>
+      <w:footerReference w:type="default" r:id="rId56"/>
       <w:pgSz w:w="11906" w:h="16838"/>
       <w:pgMar w:top="1440" w:right="1440" w:bottom="1440" w:left="1440" w:header="708" w:footer="708" w:gutter="0"/>
       <w:pgNumType w:start="1"/>
@@ -29224,6 +28547,7 @@
   <w:style w:type="character" w:default="1" w:styleId="DefaultParagraphFont">
     <w:name w:val="Default Paragraph Font"/>
     <w:uiPriority w:val="1"/>
+    <w:semiHidden/>
     <w:unhideWhenUsed/>
   </w:style>
   <w:style w:type="table" w:default="1" w:styleId="TableNormal">

</xml_diff>